<commit_message>
Agregado documento Requisitos: agregado lista casos de uso, diagrama de subsistemas
</commit_message>
<xml_diff>
--- a/Modelo para presentación de proyectos - Trabajo Final (ASC) - Proyecto Software (LSI).docx
+++ b/Modelo para presentación de proyectos - Trabajo Final (ASC) - Proyecto Software (LSI).docx
@@ -47,19 +47,9 @@
       <w:pPr>
         <w:jc w:val="both"/>
       </w:pPr>
-      <w:proofErr w:type="spellStart"/>
-      <w:r>
-        <w:t>FCEQyN</w:t>
-      </w:r>
-      <w:proofErr w:type="spellEnd"/>
-      <w:r>
-        <w:t xml:space="preserve"> - </w:t>
-      </w:r>
-      <w:proofErr w:type="spellStart"/>
-      <w:r>
-        <w:t>UNaM</w:t>
-      </w:r>
-      <w:proofErr w:type="spellEnd"/>
+      <w:r>
+        <w:t>FCEQyN - UNaM</w:t>
+      </w:r>
     </w:p>
     <w:p>
       <w:pPr>
@@ -118,11 +108,9 @@
       <w:r>
         <w:t xml:space="preserve">El producto software a desarrollar se denomina: </w:t>
       </w:r>
-      <w:proofErr w:type="spellStart"/>
       <w:r>
         <w:t>Archivium</w:t>
       </w:r>
-      <w:proofErr w:type="spellEnd"/>
       <w:r>
         <w:t>.</w:t>
       </w:r>
@@ -2958,39 +2946,7 @@
           <w:b/>
           <w:bCs/>
         </w:rPr>
-        <w:t xml:space="preserve">Módulo OPAC (Online </w:t>
-      </w:r>
-      <w:proofErr w:type="spellStart"/>
-      <w:r>
-        <w:rPr>
-          <w:b/>
-          <w:bCs/>
-        </w:rPr>
-        <w:t>Public</w:t>
-      </w:r>
-      <w:proofErr w:type="spellEnd"/>
-      <w:r>
-        <w:rPr>
-          <w:b/>
-          <w:bCs/>
-        </w:rPr>
-        <w:t xml:space="preserve"> Access </w:t>
-      </w:r>
-      <w:proofErr w:type="spellStart"/>
-      <w:r>
-        <w:rPr>
-          <w:b/>
-          <w:bCs/>
-        </w:rPr>
-        <w:t>Catalog</w:t>
-      </w:r>
-      <w:proofErr w:type="spellEnd"/>
-      <w:r>
-        <w:rPr>
-          <w:b/>
-          <w:bCs/>
-        </w:rPr>
-        <w:t>)</w:t>
+        <w:t>Módulo OPAC (Online Public Access Catalog)</w:t>
       </w:r>
       <w:r>
         <w:rPr>
@@ -3676,15 +3632,7 @@
         <w:jc w:val="both"/>
       </w:pPr>
       <w:r>
-        <w:t xml:space="preserve">Generar informes sobre los módulos usuarios, libros, </w:t>
-      </w:r>
-      <w:proofErr w:type="spellStart"/>
-      <w:r>
-        <w:t>opac</w:t>
-      </w:r>
-      <w:proofErr w:type="spellEnd"/>
-      <w:r>
-        <w:t>, reservas, préstamos, devoluciones y sanciones.</w:t>
+        <w:t>Generar informes sobre los módulos usuarios, libros, reservas, préstamos, devoluciones y sanciones.</w:t>
       </w:r>
     </w:p>
     <w:p>
@@ -9914,23 +9862,7 @@
                 <w:i/>
                 <w:highlight w:val="yellow"/>
               </w:rPr>
-              <w:t xml:space="preserve">Por ejemplo: Actualmente estoy sigo trabajando en los ABM de personas y comencé a trabajar sobre el </w:t>
-            </w:r>
-            <w:proofErr w:type="spellStart"/>
-            <w:r>
-              <w:rPr>
-                <w:i/>
-                <w:highlight w:val="yellow"/>
-              </w:rPr>
-              <w:t>modulo</w:t>
-            </w:r>
-            <w:proofErr w:type="spellEnd"/>
-            <w:r>
-              <w:rPr>
-                <w:i/>
-                <w:highlight w:val="yellow"/>
-              </w:rPr>
-              <w:t xml:space="preserve"> matriculación que correspondería a las inscripciones.</w:t>
+              <w:t>Por ejemplo: Actualmente estoy sigo trabajando en los ABM de personas y comencé a trabajar sobre el modulo matriculación que correspondería a las inscripciones.</w:t>
             </w:r>
           </w:p>
         </w:tc>
@@ -10016,23 +9948,7 @@
                 <w:i/>
                 <w:highlight w:val="yellow"/>
               </w:rPr>
-              <w:t xml:space="preserve">Por ejemplo: En esta etapa el problema que surgió fue que no podía cargar los datos en la base de datos, el manejo del </w:t>
-            </w:r>
-            <w:proofErr w:type="spellStart"/>
-            <w:r>
-              <w:rPr>
-                <w:i/>
-                <w:highlight w:val="yellow"/>
-              </w:rPr>
-              <w:t>framework</w:t>
-            </w:r>
-            <w:proofErr w:type="spellEnd"/>
-            <w:r>
-              <w:rPr>
-                <w:i/>
-                <w:highlight w:val="yellow"/>
-              </w:rPr>
-              <w:t>.</w:t>
+              <w:t>Por ejemplo: En esta etapa el problema que surgió fue que no podía cargar los datos en la base de datos, el manejo del framework.</w:t>
             </w:r>
           </w:p>
         </w:tc>
@@ -10562,23 +10478,7 @@
                 <w:i/>
                 <w:highlight w:val="yellow"/>
               </w:rPr>
-              <w:t xml:space="preserve">Por ejemplo: Actualmente estoy sigo trabajando en los ABM de personas y comencé a trabajar sobre el </w:t>
-            </w:r>
-            <w:proofErr w:type="spellStart"/>
-            <w:r>
-              <w:rPr>
-                <w:i/>
-                <w:highlight w:val="yellow"/>
-              </w:rPr>
-              <w:t>modulo</w:t>
-            </w:r>
-            <w:proofErr w:type="spellEnd"/>
-            <w:r>
-              <w:rPr>
-                <w:i/>
-                <w:highlight w:val="yellow"/>
-              </w:rPr>
-              <w:t xml:space="preserve"> matriculación que correspondería a las inscripciones.</w:t>
+              <w:t>Por ejemplo: Actualmente estoy sigo trabajando en los ABM de personas y comencé a trabajar sobre el modulo matriculación que correspondería a las inscripciones.</w:t>
             </w:r>
           </w:p>
         </w:tc>
@@ -10657,23 +10557,7 @@
                 <w:i/>
                 <w:highlight w:val="yellow"/>
               </w:rPr>
-              <w:t xml:space="preserve">Por ejemplo: En esta etapa el problema que surgió fue que no podía cargar los datos en la base de datos, el manejo del </w:t>
-            </w:r>
-            <w:proofErr w:type="spellStart"/>
-            <w:r>
-              <w:rPr>
-                <w:i/>
-                <w:highlight w:val="yellow"/>
-              </w:rPr>
-              <w:t>framework</w:t>
-            </w:r>
-            <w:proofErr w:type="spellEnd"/>
-            <w:r>
-              <w:rPr>
-                <w:i/>
-                <w:highlight w:val="yellow"/>
-              </w:rPr>
-              <w:t>.</w:t>
+              <w:t>Por ejemplo: En esta etapa el problema que surgió fue que no podía cargar los datos en la base de datos, el manejo del framework.</w:t>
             </w:r>
           </w:p>
         </w:tc>
@@ -11204,23 +11088,7 @@
                 <w:i/>
                 <w:highlight w:val="yellow"/>
               </w:rPr>
-              <w:t xml:space="preserve">Por ejemplo: Actualmente estoy sigo trabajando en los ABM de personas y comencé a trabajar sobre el </w:t>
-            </w:r>
-            <w:proofErr w:type="spellStart"/>
-            <w:r>
-              <w:rPr>
-                <w:i/>
-                <w:highlight w:val="yellow"/>
-              </w:rPr>
-              <w:t>modulo</w:t>
-            </w:r>
-            <w:proofErr w:type="spellEnd"/>
-            <w:r>
-              <w:rPr>
-                <w:i/>
-                <w:highlight w:val="yellow"/>
-              </w:rPr>
-              <w:t xml:space="preserve"> matriculación que correspondería a las inscripciones.</w:t>
+              <w:t>Por ejemplo: Actualmente estoy sigo trabajando en los ABM de personas y comencé a trabajar sobre el modulo matriculación que correspondería a las inscripciones.</w:t>
             </w:r>
           </w:p>
         </w:tc>
@@ -11299,23 +11167,7 @@
                 <w:i/>
                 <w:highlight w:val="yellow"/>
               </w:rPr>
-              <w:t xml:space="preserve">Por ejemplo: En esta etapa el problema que surgió fue que no podía cargar los datos en la base de datos, el manejo del </w:t>
-            </w:r>
-            <w:proofErr w:type="spellStart"/>
-            <w:r>
-              <w:rPr>
-                <w:i/>
-                <w:highlight w:val="yellow"/>
-              </w:rPr>
-              <w:t>framework</w:t>
-            </w:r>
-            <w:proofErr w:type="spellEnd"/>
-            <w:r>
-              <w:rPr>
-                <w:i/>
-                <w:highlight w:val="yellow"/>
-              </w:rPr>
-              <w:t>.</w:t>
+              <w:t>Por ejemplo: En esta etapa el problema que surgió fue que no podía cargar los datos en la base de datos, el manejo del framework.</w:t>
             </w:r>
           </w:p>
         </w:tc>
@@ -12235,30 +12087,12 @@
 <w:hdr xmlns:wpc="http://schemas.microsoft.com/office/word/2010/wordprocessingCanvas" xmlns:cx="http://schemas.microsoft.com/office/drawing/2014/chartex" xmlns:cx1="http://schemas.microsoft.com/office/drawing/2015/9/8/chartex" xmlns:cx2="http://schemas.microsoft.com/office/drawing/2015/10/21/chartex" xmlns:cx3="http://schemas.microsoft.com/office/drawing/2016/5/9/chartex" xmlns:cx4="http://schemas.microsoft.com/office/drawing/2016/5/10/chartex" xmlns:cx5="http://schemas.microsoft.com/office/drawing/2016/5/11/chartex" xmlns:cx6="http://schemas.microsoft.com/office/drawing/2016/5/12/chartex" xmlns:cx7="http://schemas.microsoft.com/office/drawing/2016/5/13/chartex" xmlns:cx8="http://schemas.microsoft.com/office/drawing/2016/5/14/chartex" xmlns:mc="http://schemas.openxmlformats.org/markup-compatibility/2006" xmlns:aink="http://schemas.microsoft.com/office/drawing/2016/ink" xmlns:am3d="http://schemas.microsoft.com/office/drawing/2017/model3d" xmlns:o="urn:schemas-microsoft-com:office:office" xmlns:oel="http://schemas.microsoft.com/office/2019/extlst" xmlns:r="http://schemas.openxmlformats.org/officeDocument/2006/relationships" xmlns:m="http://schemas.openxmlformats.org/officeDocument/2006/math" xmlns:v="urn:schemas-microsoft-com:vml" xmlns:wp14="http://schemas.microsoft.com/office/word/2010/wordprocessingDrawing" xmlns:wp="http://schemas.openxmlformats.org/drawingml/2006/wordprocessingDrawing" xmlns:w10="urn:schemas-microsoft-com:office:word" xmlns:w="http://schemas.openxmlformats.org/wordprocessingml/2006/main" xmlns:w14="http://schemas.microsoft.com/office/word/2010/wordml" xmlns:w15="http://schemas.microsoft.com/office/word/2012/wordml" xmlns:w16cex="http://schemas.microsoft.com/office/word/2018/wordml/cex" xmlns:w16cid="http://schemas.microsoft.com/office/word/2016/wordml/cid" xmlns:w16="http://schemas.microsoft.com/office/word/2018/wordml" xmlns:w16du="http://schemas.microsoft.com/office/word/2023/wordml/word16du" xmlns:w16sdtdh="http://schemas.microsoft.com/office/word/2020/wordml/sdtdatahash" xmlns:w16sdtfl="http://schemas.microsoft.com/office/word/2024/wordml/sdtformatlock" xmlns:w16se="http://schemas.microsoft.com/office/word/2015/wordml/symex" xmlns:wpg="http://schemas.microsoft.com/office/word/2010/wordprocessingGroup" xmlns:wpi="http://schemas.microsoft.com/office/word/2010/wordprocessingInk" xmlns:wne="http://schemas.microsoft.com/office/word/2006/wordml" xmlns:wps="http://schemas.microsoft.com/office/word/2010/wordprocessingShape" mc:Ignorable="w14 w15 w16se w16cid w16 w16cex w16sdtdh w16sdtfl w16du wp14">
   <w:p>
     <w:r>
-      <w:t xml:space="preserve">Trabajo Final (ASC) - Proyecto Software (LSI) - </w:t>
+      <w:t>Trabajo Final (ASC) - Proyecto Software (LSI) - FCEQyN - UNaM</w:t>
     </w:r>
-    <w:proofErr w:type="spellStart"/>
-    <w:r>
-      <w:t>FCEQyN</w:t>
-    </w:r>
-    <w:proofErr w:type="spellEnd"/>
-    <w:r>
-      <w:t xml:space="preserve"> - </w:t>
-    </w:r>
-    <w:proofErr w:type="spellStart"/>
-    <w:r>
-      <w:t>UNaM</w:t>
-    </w:r>
-    <w:proofErr w:type="spellEnd"/>
   </w:p>
   <w:p>
-    <w:proofErr w:type="spellStart"/>
     <w:r>
-      <w:t>Archivium</w:t>
-    </w:r>
-    <w:proofErr w:type="spellEnd"/>
-    <w:r>
-      <w:t xml:space="preserve"> – Gómez Díaz Javier Agustín</w:t>
+      <w:t>Archivium – Gómez Díaz Javier Agustín</w:t>
     </w:r>
   </w:p>
   <w:p>
@@ -12276,28 +12110,13 @@
 <w:hdr xmlns:wpc="http://schemas.microsoft.com/office/word/2010/wordprocessingCanvas" xmlns:cx="http://schemas.microsoft.com/office/drawing/2014/chartex" xmlns:cx1="http://schemas.microsoft.com/office/drawing/2015/9/8/chartex" xmlns:cx2="http://schemas.microsoft.com/office/drawing/2015/10/21/chartex" xmlns:cx3="http://schemas.microsoft.com/office/drawing/2016/5/9/chartex" xmlns:cx4="http://schemas.microsoft.com/office/drawing/2016/5/10/chartex" xmlns:cx5="http://schemas.microsoft.com/office/drawing/2016/5/11/chartex" xmlns:cx6="http://schemas.microsoft.com/office/drawing/2016/5/12/chartex" xmlns:cx7="http://schemas.microsoft.com/office/drawing/2016/5/13/chartex" xmlns:cx8="http://schemas.microsoft.com/office/drawing/2016/5/14/chartex" xmlns:mc="http://schemas.openxmlformats.org/markup-compatibility/2006" xmlns:aink="http://schemas.microsoft.com/office/drawing/2016/ink" xmlns:am3d="http://schemas.microsoft.com/office/drawing/2017/model3d" xmlns:o="urn:schemas-microsoft-com:office:office" xmlns:oel="http://schemas.microsoft.com/office/2019/extlst" xmlns:r="http://schemas.openxmlformats.org/officeDocument/2006/relationships" xmlns:m="http://schemas.openxmlformats.org/officeDocument/2006/math" xmlns:v="urn:schemas-microsoft-com:vml" xmlns:wp14="http://schemas.microsoft.com/office/word/2010/wordprocessingDrawing" xmlns:wp="http://schemas.openxmlformats.org/drawingml/2006/wordprocessingDrawing" xmlns:w10="urn:schemas-microsoft-com:office:word" xmlns:w="http://schemas.openxmlformats.org/wordprocessingml/2006/main" xmlns:w14="http://schemas.microsoft.com/office/word/2010/wordml" xmlns:w15="http://schemas.microsoft.com/office/word/2012/wordml" xmlns:w16cex="http://schemas.microsoft.com/office/word/2018/wordml/cex" xmlns:w16cid="http://schemas.microsoft.com/office/word/2016/wordml/cid" xmlns:w16="http://schemas.microsoft.com/office/word/2018/wordml" xmlns:w16du="http://schemas.microsoft.com/office/word/2023/wordml/word16du" xmlns:w16sdtdh="http://schemas.microsoft.com/office/word/2020/wordml/sdtdatahash" xmlns:w16sdtfl="http://schemas.microsoft.com/office/word/2024/wordml/sdtformatlock" xmlns:w16se="http://schemas.microsoft.com/office/word/2015/wordml/symex" xmlns:wpg="http://schemas.microsoft.com/office/word/2010/wordprocessingGroup" xmlns:wpi="http://schemas.microsoft.com/office/word/2010/wordprocessingInk" xmlns:wne="http://schemas.microsoft.com/office/word/2006/wordml" xmlns:wps="http://schemas.microsoft.com/office/word/2010/wordprocessingShape" mc:Ignorable="w14 w15 w16se w16cid w16 w16cex w16sdtdh w16sdtfl w16du wp14">
   <w:p>
     <w:r>
-      <w:t xml:space="preserve">Trabajo Final (ASC) - Proyecto Software (LSI) - </w:t>
+      <w:t>Trabajo Final (ASC) - Proyecto Software (LSI) - FCEQyN - UNaM</w:t>
     </w:r>
-    <w:proofErr w:type="spellStart"/>
-    <w:r>
-      <w:t>FCEQyN</w:t>
-    </w:r>
-    <w:proofErr w:type="spellEnd"/>
-    <w:r>
-      <w:t xml:space="preserve"> - </w:t>
-    </w:r>
-    <w:proofErr w:type="spellStart"/>
-    <w:r>
-      <w:t>UNaM</w:t>
-    </w:r>
-    <w:proofErr w:type="spellEnd"/>
   </w:p>
   <w:p>
-    <w:proofErr w:type="spellStart"/>
     <w:r>
       <w:t>Archivium</w:t>
     </w:r>
-    <w:proofErr w:type="spellEnd"/>
     <w:r>
       <w:t xml:space="preserve"> </w:t>
     </w:r>

</xml_diff>

<commit_message>
Modelo: actualización de procesos automatizados, Requisitos: añadido requisitos de información de roles y permisos
</commit_message>
<xml_diff>
--- a/Modelo para presentación de proyectos - Trabajo Final (ASC) - Proyecto Software (LSI).docx
+++ b/Modelo para presentación de proyectos - Trabajo Final (ASC) - Proyecto Software (LSI).docx
@@ -3645,7 +3645,16 @@
         <w:jc w:val="both"/>
       </w:pPr>
       <w:r>
-        <w:t>Filtro por campo de fechas.</w:t>
+        <w:t>Filtro por campo de fecha</w:t>
+      </w:r>
+      <w:r>
+        <w:t>s</w:t>
+      </w:r>
+      <w:r>
+        <w:t>, tipo de usuario</w:t>
+      </w:r>
+      <w:r>
+        <w:t>, usuario.</w:t>
       </w:r>
     </w:p>
     <w:p>
@@ -4043,7 +4052,7 @@
               <w:spacing w:line="240" w:lineRule="auto"/>
             </w:pPr>
             <w:r>
-              <w:t>Detección automática de vencimiento</w:t>
+              <w:t>Extensión automática de devoluciones</w:t>
             </w:r>
           </w:p>
         </w:tc>
@@ -4174,16 +4183,13 @@
               <w:t>Descripción:</w:t>
             </w:r>
             <w:r>
-              <w:t xml:space="preserve"> El sistema genera una lista de libros prestados que ya han vencido o están cerca de vencer y envía una alerta a un usuario</w:t>
-            </w:r>
-            <w:r>
-              <w:t xml:space="preserve"> bibliotecario</w:t>
-            </w:r>
-            <w:r>
-              <w:t xml:space="preserve">. </w:t>
-            </w:r>
-            <w:r>
-              <w:t>El sistema realiza una comparación diaria entre la fecha actual y la fecha de vencimiento de cada préstamo vigente. Luego genera una lista de préstamos vencidos o cerca de vencer, mostrando una alerta a un usuario bibliotecario. El bibliotecario puede seleccionar enviar un mensaje predeterminado al socio, extender la fecha de vencimiento o realizar una sanción.</w:t>
+              <w:t xml:space="preserve"> </w:t>
+            </w:r>
+            <w:r>
+              <w:t>Si un socio tiene un préstamo cuya fecha de devolución</w:t>
+            </w:r>
+            <w:r>
+              <w:t xml:space="preserve"> muy cercana, el sistema puede generar una renovación automática de 7 días si el libro prestado no dispone de reservas próximas, el socio es un usuario activo y no dispone de sanciones vigentes. Si se cumplen las condiciones, se envía un mensaje al socio en el que se notifica la renovación de fecha de devolución, sino se cumplen se envía un mensaje general en el que se notifica el vencimiento cercano. Se puede renovar sólo una vez.</w:t>
             </w:r>
           </w:p>
           <w:p>
@@ -4207,7 +4213,13 @@
               <w:t>Tiempo:</w:t>
             </w:r>
             <w:r>
-              <w:t xml:space="preserve"> 1 segundo.</w:t>
+              <w:t xml:space="preserve"> </w:t>
+            </w:r>
+            <w:r>
+              <w:t>2</w:t>
+            </w:r>
+            <w:r>
+              <w:t xml:space="preserve"> segundo.</w:t>
             </w:r>
           </w:p>
           <w:p>
@@ -4269,7 +4281,10 @@
               <w:t>:</w:t>
             </w:r>
             <w:r>
-              <w:t xml:space="preserve"> tarea automática programada diaria para verificar la fecha de vencimiento de préstamos vigentes.</w:t>
+              <w:t xml:space="preserve"> tarea automática programada diaria para verificar la fecha de vencimiento de préstamos vigentes</w:t>
+            </w:r>
+            <w:r>
+              <w:t xml:space="preserve"> y sus socios.</w:t>
             </w:r>
           </w:p>
           <w:p>
@@ -4293,7 +4308,10 @@
               <w:t>Resultados esperados:</w:t>
             </w:r>
             <w:r>
-              <w:t xml:space="preserve"> generación de una lista de préstamos vencidos o cerca de vencer.</w:t>
+              <w:t xml:space="preserve"> </w:t>
+            </w:r>
+            <w:r>
+              <w:t>Si se cumplen las condiciones, se produce renovación de préstamo.</w:t>
             </w:r>
           </w:p>
           <w:p>
@@ -4328,7 +4346,10 @@
               <w:t xml:space="preserve"> de tiempo de préstamo</w:t>
             </w:r>
             <w:r>
-              <w:t xml:space="preserve"> o sanción a un socio.</w:t>
+              <w:t xml:space="preserve"> </w:t>
+            </w:r>
+            <w:r>
+              <w:t>vigente.</w:t>
             </w:r>
           </w:p>
         </w:tc>
@@ -4429,26 +4450,68 @@
               <w:t>Descripción:</w:t>
             </w:r>
             <w:r>
-              <w:t xml:space="preserve"> el sistema permite mantenerse informado cuando un libro prestado es devuelto.</w:t>
-            </w:r>
-            <w:r>
-              <w:t xml:space="preserve"> Si uno de los socios busca un libro y está reservado</w:t>
+              <w:t xml:space="preserve"> el sistema permite mantene</w:t>
+            </w:r>
+            <w:r>
+              <w:t>r</w:t>
+            </w:r>
+            <w:r>
+              <w:t xml:space="preserve"> informado</w:t>
+            </w:r>
+            <w:r>
+              <w:t xml:space="preserve"> un 5 socios</w:t>
+            </w:r>
+            <w:r>
+              <w:t xml:space="preserve"> cuando un libro prestado es devuelto.</w:t>
+            </w:r>
+            <w:r>
+              <w:t xml:space="preserve"> Si un</w:t>
+            </w:r>
+            <w:r>
+              <w:t xml:space="preserve"> socio</w:t>
+            </w:r>
+            <w:r>
+              <w:t xml:space="preserve"> busca un libro y está reservado</w:t>
             </w:r>
             <w:r>
               <w:t xml:space="preserve"> o prestado</w:t>
             </w:r>
             <w:r>
-              <w:t xml:space="preserve">, puede elegir mantenerse informado cuando esté disponible. Cuando el libro esté disponible, el sistema le </w:t>
+              <w:t xml:space="preserve">, puede elegir mantenerse informado cuando esté disponible. </w:t>
+            </w:r>
+            <w:r>
+              <w:t xml:space="preserve">El sistema dispone de una cola de espera que permite que hasta 5 socios puedan </w:t>
             </w:r>
             <w:r>
               <w:lastRenderedPageBreak/>
-              <w:t>envía una notificación</w:t>
-            </w:r>
-            <w:r>
-              <w:t xml:space="preserve"> al socio</w:t>
-            </w:r>
-            <w:r>
-              <w:t xml:space="preserve"> y sí aún desea reservarlo. El mensaje permite reservar el libro en el mismo.</w:t>
+              <w:t xml:space="preserve">seleccionar mantenerse notificados. </w:t>
+            </w:r>
+            <w:r>
+              <w:t>Cuando el libro esté disponible, el sistema le envía una notificación</w:t>
+            </w:r>
+            <w:r>
+              <w:t xml:space="preserve"> al </w:t>
+            </w:r>
+            <w:r>
+              <w:t xml:space="preserve">primer </w:t>
+            </w:r>
+            <w:r>
+              <w:t>socio</w:t>
+            </w:r>
+            <w:r>
+              <w:t xml:space="preserve"> en la cola de espera</w:t>
+            </w:r>
+            <w:r>
+              <w:t xml:space="preserve"> y sí aún desea reservarlo.</w:t>
+            </w:r>
+            <w:r>
+              <w:t xml:space="preserve"> </w:t>
+            </w:r>
+            <w:r>
+              <w:t>El mensaje permite reservar el libro en el mism</w:t>
+            </w:r>
+            <w:r>
+              <w:t>o, y es válido por un plazo de 6 horas. Si el socio no responde durante las 6 horas o responde que n, se envía el mensaje al siguiente en la cola de espera.</w:t>
             </w:r>
           </w:p>
           <w:p>
@@ -4534,7 +4597,19 @@
               <w:t>:</w:t>
             </w:r>
             <w:r>
-              <w:t xml:space="preserve"> un socio decide mantenerse informado de un libro prestado o reservado.</w:t>
+              <w:t xml:space="preserve"> un</w:t>
+            </w:r>
+            <w:r>
+              <w:t>o o más socios deciden</w:t>
+            </w:r>
+            <w:r>
+              <w:t xml:space="preserve"> mantenerse informado</w:t>
+            </w:r>
+            <w:r>
+              <w:t>s</w:t>
+            </w:r>
+            <w:r>
+              <w:t xml:space="preserve"> de un libro prestado o reservado.</w:t>
             </w:r>
           </w:p>
           <w:p>
@@ -4560,6 +4635,9 @@
             <w:r>
               <w:t xml:space="preserve"> el sistema avisa a un socio cuando un libro prestado es devuelto, permitiendo reservarlo.</w:t>
             </w:r>
+            <w:r>
+              <w:t xml:space="preserve"> Si no responde o ya no lo desea, se envía el mismo mensaje al siguiente socio en espera si es que lo hubiera.</w:t>
+            </w:r>
           </w:p>
           <w:p>
             <w:pPr>
@@ -4586,10 +4664,31 @@
               <w:t>Impacto:</w:t>
             </w:r>
             <w:r>
-              <w:t xml:space="preserve"> el sistema debe notificar al socio cuando el libro esté disponible.</w:t>
-            </w:r>
-            <w:r>
-              <w:t xml:space="preserve"> Si el socio acepta, se reserva el libro en nombre del socio.</w:t>
+              <w:t xml:space="preserve"> el sistema debe</w:t>
+            </w:r>
+            <w:r>
+              <w:t xml:space="preserve"> disponer de una cola de espera de socios y</w:t>
+            </w:r>
+            <w:r>
+              <w:t xml:space="preserve"> notificar al </w:t>
+            </w:r>
+            <w:r>
+              <w:t>siguiente socio</w:t>
+            </w:r>
+            <w:r>
+              <w:t xml:space="preserve"> cuando el libro esté disponible.</w:t>
+            </w:r>
+            <w:r>
+              <w:t xml:space="preserve"> Si el socio acepta, se reserva el libro en </w:t>
+            </w:r>
+            <w:r>
+              <w:t>su nombre</w:t>
+            </w:r>
+            <w:r>
+              <w:t>.</w:t>
+            </w:r>
+            <w:r>
+              <w:t xml:space="preserve"> Si no responde en el tiempo válido o responde que no, se envía el mismo mensaje al siguiente socio. </w:t>
             </w:r>
           </w:p>
         </w:tc>
@@ -4620,7 +4719,7 @@
             </w:pPr>
             <w:r>
               <w:lastRenderedPageBreak/>
-              <w:t>Notificación de inactividad</w:t>
+              <w:t>Generación de sanción automática</w:t>
             </w:r>
           </w:p>
         </w:tc>
@@ -4649,13 +4748,19 @@
               <w:jc w:val="both"/>
             </w:pPr>
             <w:r>
-              <w:t xml:space="preserve">Módulo usuarios, módulo reserva, </w:t>
+              <w:t>Módulo usuarios,</w:t>
+            </w:r>
+            <w:r>
+              <w:t xml:space="preserve"> </w:t>
             </w:r>
             <w:r>
               <w:t xml:space="preserve">módulo préstamos, </w:t>
             </w:r>
             <w:r>
-              <w:t>módulo catálogo</w:t>
+              <w:t xml:space="preserve">módulo </w:t>
+            </w:r>
+            <w:r>
+              <w:t>sanciones</w:t>
             </w:r>
           </w:p>
         </w:tc>
@@ -4691,22 +4796,17 @@
               <w:t>Descripción:</w:t>
             </w:r>
             <w:r>
-              <w:t xml:space="preserve"> El sistema revisa un historial de préstamos por la fecha del último préstamo de cada libro al final del mes, luego </w:t>
-            </w:r>
-            <w:r>
-              <w:t>muestra u</w:t>
-            </w:r>
-            <w:r>
-              <w:t>na lista</w:t>
-            </w:r>
-            <w:r>
-              <w:t xml:space="preserve"> al usuario</w:t>
-            </w:r>
-            <w:r>
-              <w:t xml:space="preserve"> bibliotecario</w:t>
-            </w:r>
-            <w:r>
-              <w:t xml:space="preserve"> en el que notifica cuales libros no han sido prestados en una determinada cantidad de meses.</w:t>
+              <w:t xml:space="preserve"> </w:t>
+            </w:r>
+            <w:r>
+              <w:t xml:space="preserve">El sistema genera un mensaje de notificación al socio cuyo préstamo está cerca de vencer. El día de después de fecha de entrega envía un mensaje notificando que podría recibir multas o sanciones. Pasado los 7 días después de la fecha de </w:t>
+            </w:r>
+            <w:r>
+              <w:lastRenderedPageBreak/>
+              <w:t xml:space="preserve">entrega se genera una sanción de manera automática y se notifica de su situación </w:t>
+            </w:r>
+            <w:r>
+              <w:t>al socio. La sanción es generada por factores como historial de sanciones, devoluciones con atraso, la disponibilidad y cantidad de reservas del libro.</w:t>
             </w:r>
           </w:p>
           <w:p>
@@ -4730,7 +4830,13 @@
               <w:t>Tiempo:</w:t>
             </w:r>
             <w:r>
-              <w:t xml:space="preserve"> 1 segundo.</w:t>
+              <w:t xml:space="preserve">  </w:t>
+            </w:r>
+            <w:r>
+              <w:t xml:space="preserve">2 </w:t>
+            </w:r>
+            <w:r>
+              <w:t>segundo.</w:t>
             </w:r>
           </w:p>
           <w:p>
@@ -4754,7 +4860,10 @@
               <w:t>Grado de automatización:</w:t>
             </w:r>
             <w:r>
-              <w:t xml:space="preserve"> Alta.</w:t>
+              <w:t xml:space="preserve"> </w:t>
+            </w:r>
+            <w:r>
+              <w:t>Media.</w:t>
             </w:r>
           </w:p>
           <w:p>
@@ -4792,7 +4901,10 @@
               <w:t>:</w:t>
             </w:r>
             <w:r>
-              <w:t xml:space="preserve"> una revisión programada al final de cada mes.</w:t>
+              <w:t xml:space="preserve"> </w:t>
+            </w:r>
+            <w:r>
+              <w:t>tiempo de devolución atrasado por 7 días.</w:t>
             </w:r>
           </w:p>
           <w:p>
@@ -4816,7 +4928,13 @@
               <w:t>Resultados esperados:</w:t>
             </w:r>
             <w:r>
-              <w:t xml:space="preserve"> se genera una lista con los libros inactivos en una cierta cantidad de meses.</w:t>
+              <w:t xml:space="preserve"> se genera una </w:t>
+            </w:r>
+            <w:r>
+              <w:t>sanción a un determinado socio</w:t>
+            </w:r>
+            <w:r>
+              <w:t>.</w:t>
             </w:r>
           </w:p>
           <w:p>
@@ -4844,7 +4962,10 @@
               <w:t xml:space="preserve">Impacto: </w:t>
             </w:r>
             <w:r>
-              <w:t>Se registra el estado de inactivo en un grupo de libros.</w:t>
+              <w:t xml:space="preserve">Se registra </w:t>
+            </w:r>
+            <w:r>
+              <w:t>una sanción a un socio determinado.</w:t>
             </w:r>
           </w:p>
         </w:tc>
@@ -4863,7 +4984,6 @@
       <w:bookmarkStart w:id="10" w:name="_qs9ptbia60gi" w:colFirst="0" w:colLast="0"/>
       <w:bookmarkEnd w:id="10"/>
       <w:r>
-        <w:lastRenderedPageBreak/>
         <w:t>Estimación de tamaño por módulo</w:t>
       </w:r>
     </w:p>
@@ -6141,7 +6261,6 @@
               <w:rPr>
                 <w:b/>
               </w:rPr>
-              <w:lastRenderedPageBreak/>
               <w:t>Arquitectura:</w:t>
             </w:r>
           </w:p>
@@ -6997,6 +7116,7 @@
               <w:spacing w:line="240" w:lineRule="auto"/>
             </w:pPr>
             <w:r>
+              <w:lastRenderedPageBreak/>
               <w:t>Diagrama de contexto</w:t>
             </w:r>
           </w:p>
@@ -8173,7 +8293,6 @@
               <w:spacing w:line="240" w:lineRule="auto"/>
             </w:pPr>
             <w:r>
-              <w:lastRenderedPageBreak/>
               <w:t>Contratos</w:t>
             </w:r>
           </w:p>

</xml_diff>

<commit_message>
Modelo: actualizado módulo libros por colecciones, agregado módulo parámetros de sistema
</commit_message>
<xml_diff>
--- a/Modelo para presentación de proyectos - Trabajo Final (ASC) - Proyecto Software (LSI).docx
+++ b/Modelo para presentación de proyectos - Trabajo Final (ASC) - Proyecto Software (LSI).docx
@@ -47,9 +47,19 @@
       <w:pPr>
         <w:jc w:val="both"/>
       </w:pPr>
-      <w:r>
-        <w:t>FCEQyN - UNaM</w:t>
-      </w:r>
+      <w:proofErr w:type="spellStart"/>
+      <w:r>
+        <w:t>FCEQyN</w:t>
+      </w:r>
+      <w:proofErr w:type="spellEnd"/>
+      <w:r>
+        <w:t xml:space="preserve"> - </w:t>
+      </w:r>
+      <w:proofErr w:type="spellStart"/>
+      <w:r>
+        <w:t>UNaM</w:t>
+      </w:r>
+      <w:proofErr w:type="spellEnd"/>
     </w:p>
     <w:p>
       <w:pPr>
@@ -108,9 +118,11 @@
       <w:r>
         <w:t xml:space="preserve">El producto software a desarrollar se denomina: </w:t>
       </w:r>
+      <w:proofErr w:type="spellStart"/>
       <w:r>
         <w:t>Archivium</w:t>
       </w:r>
+      <w:proofErr w:type="spellEnd"/>
       <w:r>
         <w:t>.</w:t>
       </w:r>
@@ -2050,7 +2062,10 @@
         <w:t xml:space="preserve"> </w:t>
       </w:r>
       <w:r>
-        <w:t>la gestión de los libros.</w:t>
+        <w:t xml:space="preserve">la gestión de los </w:t>
+      </w:r>
+      <w:r>
+        <w:t>libros y de otros elementos.</w:t>
       </w:r>
     </w:p>
     <w:p>
@@ -2069,7 +2084,13 @@
         <w:t>ir</w:t>
       </w:r>
       <w:r>
-        <w:t xml:space="preserve"> consultar los libros disponibles a partir de un catálogo online.</w:t>
+        <w:t xml:space="preserve"> consultar los libros</w:t>
+      </w:r>
+      <w:r>
+        <w:t xml:space="preserve"> y materiales</w:t>
+      </w:r>
+      <w:r>
+        <w:t xml:space="preserve"> disponibles a partir de un catálogo online.</w:t>
       </w:r>
     </w:p>
     <w:p>
@@ -2158,7 +2179,13 @@
         <w:t xml:space="preserve">que </w:t>
       </w:r>
       <w:r>
-        <w:t>no cumplan con la entrega de libros a tiempo y/o forma.</w:t>
+        <w:t>no cumplan con la entrega de</w:t>
+      </w:r>
+      <w:r>
+        <w:t xml:space="preserve"> material</w:t>
+      </w:r>
+      <w:r>
+        <w:t xml:space="preserve"> a tiempo y/o forma.</w:t>
       </w:r>
     </w:p>
     <w:p>
@@ -2232,10 +2259,10 @@
         <w:jc w:val="both"/>
       </w:pPr>
       <w:r>
-        <w:t>Sólo se registran libros en formato físico</w:t>
-      </w:r>
-      <w:r>
-        <w:t>.</w:t>
+        <w:t>No se dispone de una forma de adquisición de libros por compra de ningún tipo</w:t>
+      </w:r>
+      <w:r>
+        <w:t>, a causa de que todos los libros son donados.</w:t>
       </w:r>
     </w:p>
     <w:p>
@@ -2248,10 +2275,13 @@
         <w:jc w:val="both"/>
       </w:pPr>
       <w:r>
-        <w:t>No se dispone de una forma de adquisición de libros por compra de ningún tipo</w:t>
-      </w:r>
-      <w:r>
-        <w:t>, a causa de que todos los libros son donados.</w:t>
+        <w:t>No se admite</w:t>
+      </w:r>
+      <w:r>
+        <w:t>n</w:t>
+      </w:r>
+      <w:r>
+        <w:t xml:space="preserve"> préstamos interbibliotecarios ni coordinación con otras bibliotecas.</w:t>
       </w:r>
     </w:p>
     <w:p>
@@ -2264,13 +2294,7 @@
         <w:jc w:val="both"/>
       </w:pPr>
       <w:r>
-        <w:t>No se admite</w:t>
-      </w:r>
-      <w:r>
-        <w:t>n</w:t>
-      </w:r>
-      <w:r>
-        <w:t xml:space="preserve"> préstamos interbibliotecarios ni coordinación con otras bibliotecas.</w:t>
+        <w:t>No se admite gestión de sedes.</w:t>
       </w:r>
     </w:p>
     <w:p>
@@ -2283,7 +2307,10 @@
         <w:jc w:val="both"/>
       </w:pPr>
       <w:r>
-        <w:t>No se admite gestión de sedes.</w:t>
+        <w:t>El sistema se debe</w:t>
+      </w:r>
+      <w:r>
+        <w:t xml:space="preserve"> ejecuta en un navegador.</w:t>
       </w:r>
     </w:p>
     <w:p>
@@ -2296,22 +2323,6 @@
         <w:jc w:val="both"/>
       </w:pPr>
       <w:r>
-        <w:t>El sistema se debe</w:t>
-      </w:r>
-      <w:r>
-        <w:t xml:space="preserve"> ejecuta en un navegador.</w:t>
-      </w:r>
-    </w:p>
-    <w:p>
-      <w:pPr>
-        <w:pStyle w:val="Prrafodelista"/>
-        <w:numPr>
-          <w:ilvl w:val="0"/>
-          <w:numId w:val="7"/>
-        </w:numPr>
-        <w:jc w:val="both"/>
-      </w:pPr>
-      <w:r>
         <w:t>El sistema s</w:t>
       </w:r>
       <w:r>
@@ -2379,7 +2390,10 @@
         <w:jc w:val="both"/>
       </w:pPr>
       <w:r>
-        <w:t>Módulo libros</w:t>
+        <w:t xml:space="preserve">Módulo </w:t>
+      </w:r>
+      <w:r>
+        <w:t>colección</w:t>
       </w:r>
     </w:p>
     <w:p>
@@ -2496,6 +2510,19 @@
     </w:p>
     <w:p>
       <w:pPr>
+        <w:pStyle w:val="Prrafodelista"/>
+        <w:numPr>
+          <w:ilvl w:val="0"/>
+          <w:numId w:val="3"/>
+        </w:numPr>
+        <w:jc w:val="both"/>
+      </w:pPr>
+      <w:r>
+        <w:t>Módulo parámetros de sistema</w:t>
+      </w:r>
+    </w:p>
+    <w:p>
+      <w:pPr>
         <w:pStyle w:val="Ttulo3"/>
         <w:jc w:val="both"/>
       </w:pPr>
@@ -2817,7 +2844,14 @@
           <w:b/>
           <w:bCs/>
         </w:rPr>
-        <w:t>Módulo libros</w:t>
+        <w:t xml:space="preserve">Módulo </w:t>
+      </w:r>
+      <w:r>
+        <w:rPr>
+          <w:b/>
+          <w:bCs/>
+        </w:rPr>
+        <w:t>colección</w:t>
       </w:r>
     </w:p>
     <w:p>
@@ -2842,7 +2876,13 @@
         <w:t xml:space="preserve"> </w:t>
       </w:r>
       <w:r>
-        <w:t>administra el catálogo de libros disponibles en la biblioteca</w:t>
+        <w:t xml:space="preserve">administra el catálogo de </w:t>
+      </w:r>
+      <w:r>
+        <w:t>materiales</w:t>
+      </w:r>
+      <w:r>
+        <w:t xml:space="preserve"> disponibles en la biblioteca</w:t>
       </w:r>
       <w:r>
         <w:t>.</w:t>
@@ -2883,10 +2923,7 @@
         <w:t>rear, actualizar y eliminar</w:t>
       </w:r>
       <w:r>
-        <w:t xml:space="preserve"> libros</w:t>
-      </w:r>
-      <w:r>
-        <w:t>,</w:t>
+        <w:t xml:space="preserve"> materiales,</w:t>
       </w:r>
     </w:p>
     <w:p>
@@ -2902,7 +2939,13 @@
         <w:t xml:space="preserve">Registro </w:t>
       </w:r>
       <w:r>
-        <w:t>de datos de libros,</w:t>
+        <w:t xml:space="preserve">de datos de </w:t>
+      </w:r>
+      <w:r>
+        <w:t>diferentes colecciones</w:t>
+      </w:r>
+      <w:r>
+        <w:t>,</w:t>
       </w:r>
       <w:r>
         <w:t xml:space="preserve"> </w:t>
@@ -2946,7 +2989,39 @@
           <w:b/>
           <w:bCs/>
         </w:rPr>
-        <w:t>Módulo OPAC (Online Public Access Catalog)</w:t>
+        <w:t xml:space="preserve">Módulo OPAC (Online </w:t>
+      </w:r>
+      <w:proofErr w:type="spellStart"/>
+      <w:r>
+        <w:rPr>
+          <w:b/>
+          <w:bCs/>
+        </w:rPr>
+        <w:t>Public</w:t>
+      </w:r>
+      <w:proofErr w:type="spellEnd"/>
+      <w:r>
+        <w:rPr>
+          <w:b/>
+          <w:bCs/>
+        </w:rPr>
+        <w:t xml:space="preserve"> Access </w:t>
+      </w:r>
+      <w:proofErr w:type="spellStart"/>
+      <w:r>
+        <w:rPr>
+          <w:b/>
+          <w:bCs/>
+        </w:rPr>
+        <w:t>Catalog</w:t>
+      </w:r>
+      <w:proofErr w:type="spellEnd"/>
+      <w:r>
+        <w:rPr>
+          <w:b/>
+          <w:bCs/>
+        </w:rPr>
+        <w:t>)</w:t>
       </w:r>
       <w:r>
         <w:rPr>
@@ -2981,7 +3056,13 @@
         <w:t xml:space="preserve">interfaz que muestra un </w:t>
       </w:r>
       <w:r>
-        <w:t>catálogo de los libros disponibles</w:t>
+        <w:t xml:space="preserve">catálogo de los </w:t>
+      </w:r>
+      <w:r>
+        <w:t>materiales</w:t>
+      </w:r>
+      <w:r>
+        <w:t xml:space="preserve"> disponibles</w:t>
       </w:r>
       <w:r>
         <w:t xml:space="preserve"> a los usuarios. </w:t>
@@ -3013,7 +3094,10 @@
         <w:jc w:val="both"/>
       </w:pPr>
       <w:r>
-        <w:t>Buscar libros por su título, autor y editorial,</w:t>
+        <w:t xml:space="preserve">Buscar </w:t>
+      </w:r>
+      <w:r>
+        <w:t>por medio de título, autor, tema, editorial, año de publicación, tipo de material</w:t>
       </w:r>
     </w:p>
     <w:p>
@@ -3038,10 +3122,10 @@
         <w:t xml:space="preserve">y datos </w:t>
       </w:r>
       <w:r>
-        <w:t xml:space="preserve">de </w:t>
-      </w:r>
-      <w:r>
-        <w:t>libros,</w:t>
+        <w:t>del material</w:t>
+      </w:r>
+      <w:r>
+        <w:t>,</w:t>
       </w:r>
     </w:p>
     <w:p>
@@ -3060,7 +3144,7 @@
         <w:t>eserva</w:t>
       </w:r>
       <w:r>
-        <w:t>r libros.</w:t>
+        <w:t>r material.</w:t>
       </w:r>
     </w:p>
     <w:p>
@@ -3183,7 +3267,13 @@
         <w:t xml:space="preserve">Notificar a un </w:t>
       </w:r>
       <w:r>
-        <w:t>usuario cuando un libro esté disponible.</w:t>
+        <w:t xml:space="preserve">usuario cuando un </w:t>
+      </w:r>
+      <w:r>
+        <w:t>material</w:t>
+      </w:r>
+      <w:r>
+        <w:t xml:space="preserve"> esté disponible.</w:t>
       </w:r>
     </w:p>
     <w:p>
@@ -3232,7 +3322,13 @@
         <w:t>permite controlar</w:t>
       </w:r>
       <w:r>
-        <w:t xml:space="preserve"> los libros que son prestados a los socios</w:t>
+        <w:t xml:space="preserve"> los </w:t>
+      </w:r>
+      <w:r>
+        <w:t>materiales</w:t>
+      </w:r>
+      <w:r>
+        <w:t xml:space="preserve"> que son prestados a los socios</w:t>
       </w:r>
       <w:r>
         <w:t>.</w:t>
@@ -3277,7 +3373,13 @@
         <w:jc w:val="both"/>
       </w:pPr>
       <w:r>
-        <w:t>Asociar al usuario y libro.</w:t>
+        <w:t xml:space="preserve">Asociar al usuario y </w:t>
+      </w:r>
+      <w:r>
+        <w:t>material</w:t>
+      </w:r>
+      <w:r>
+        <w:t>.</w:t>
       </w:r>
     </w:p>
     <w:p>
@@ -3331,10 +3433,16 @@
         <w:t xml:space="preserve"> </w:t>
       </w:r>
       <w:r>
-        <w:t>registra la devolución de un libro, evaluando si fue en término, y actualiza el estado del libro</w:t>
-      </w:r>
-      <w:r>
-        <w:t xml:space="preserve">. </w:t>
+        <w:t xml:space="preserve">registra la devolución de </w:t>
+      </w:r>
+      <w:r>
+        <w:t>material</w:t>
+      </w:r>
+      <w:r>
+        <w:t xml:space="preserve">, evaluando si fue en término, y actualiza el estado </w:t>
+      </w:r>
+      <w:r>
+        <w:t>de este.</w:t>
       </w:r>
     </w:p>
     <w:p>
@@ -3398,7 +3506,13 @@
         <w:t>Establecer</w:t>
       </w:r>
       <w:r>
-        <w:t xml:space="preserve"> el libro como disponible,</w:t>
+        <w:t xml:space="preserve"> el </w:t>
+      </w:r>
+      <w:r>
+        <w:t>material</w:t>
+      </w:r>
+      <w:r>
+        <w:t xml:space="preserve"> como disponible,</w:t>
       </w:r>
     </w:p>
     <w:p>
@@ -3632,7 +3746,13 @@
         <w:jc w:val="both"/>
       </w:pPr>
       <w:r>
-        <w:t>Generar informes sobre los módulos usuarios, libros, reservas, préstamos, devoluciones y sanciones.</w:t>
+        <w:t xml:space="preserve">Generar informes sobre los módulos usuarios, </w:t>
+      </w:r>
+      <w:r>
+        <w:t>colecciones</w:t>
+      </w:r>
+      <w:r>
+        <w:t>, reservas, préstamos, devoluciones y sanciones.</w:t>
       </w:r>
     </w:p>
     <w:p>
@@ -3651,7 +3771,13 @@
         <w:t>s</w:t>
       </w:r>
       <w:r>
-        <w:t>, tipo de usuario</w:t>
+        <w:t xml:space="preserve">, </w:t>
+      </w:r>
+      <w:r>
+        <w:t xml:space="preserve">tipo de material, </w:t>
+      </w:r>
+      <w:r>
+        <w:t>tipo de usuario</w:t>
       </w:r>
       <w:r>
         <w:t>, usuario.</w:t>
@@ -3793,6 +3919,180 @@
           <w:b/>
           <w:bCs/>
         </w:rPr>
+        <w:t xml:space="preserve">Módulo </w:t>
+      </w:r>
+      <w:r>
+        <w:rPr>
+          <w:b/>
+          <w:bCs/>
+        </w:rPr>
+        <w:t>parámetros de sistema</w:t>
+      </w:r>
+    </w:p>
+    <w:p>
+      <w:pPr>
+        <w:jc w:val="both"/>
+      </w:pPr>
+      <w:r>
+        <w:rPr>
+          <w:b/>
+          <w:bCs/>
+        </w:rPr>
+        <w:t>Operatoria:</w:t>
+      </w:r>
+      <w:r>
+        <w:t xml:space="preserve"> </w:t>
+      </w:r>
+      <w:r>
+        <w:t>permite mantener un control centralizado de reglas y comportamientos del sistema.</w:t>
+      </w:r>
+      <w:r>
+        <w:t xml:space="preserve"> </w:t>
+      </w:r>
+    </w:p>
+    <w:p>
+      <w:pPr>
+        <w:jc w:val="both"/>
+        <w:rPr>
+          <w:b/>
+          <w:bCs/>
+        </w:rPr>
+      </w:pPr>
+      <w:r>
+        <w:rPr>
+          <w:b/>
+          <w:bCs/>
+        </w:rPr>
+        <w:t>Tareas:</w:t>
+      </w:r>
+    </w:p>
+    <w:p>
+      <w:pPr>
+        <w:pStyle w:val="Prrafodelista"/>
+        <w:numPr>
+          <w:ilvl w:val="0"/>
+          <w:numId w:val="8"/>
+        </w:numPr>
+        <w:jc w:val="both"/>
+      </w:pPr>
+      <w:r>
+        <w:t>Administrar reglas de préstamos</w:t>
+      </w:r>
+      <w:r>
+        <w:t>,</w:t>
+      </w:r>
+    </w:p>
+    <w:p>
+      <w:pPr>
+        <w:pStyle w:val="Prrafodelista"/>
+        <w:numPr>
+          <w:ilvl w:val="0"/>
+          <w:numId w:val="8"/>
+        </w:numPr>
+        <w:jc w:val="both"/>
+      </w:pPr>
+      <w:r>
+        <w:t>Establecer reglas de reserva</w:t>
+      </w:r>
+      <w:r>
+        <w:t>,</w:t>
+      </w:r>
+    </w:p>
+    <w:p>
+      <w:pPr>
+        <w:pStyle w:val="Prrafodelista"/>
+        <w:numPr>
+          <w:ilvl w:val="0"/>
+          <w:numId w:val="8"/>
+        </w:numPr>
+        <w:jc w:val="both"/>
+      </w:pPr>
+      <w:r>
+        <w:t>Configurar parámetros de</w:t>
+      </w:r>
+      <w:r>
+        <w:t xml:space="preserve"> devoluciones y</w:t>
+      </w:r>
+      <w:r>
+        <w:t xml:space="preserve"> sanciones</w:t>
+      </w:r>
+      <w:r>
+        <w:t>,</w:t>
+      </w:r>
+    </w:p>
+    <w:p>
+      <w:pPr>
+        <w:pStyle w:val="Prrafodelista"/>
+        <w:numPr>
+          <w:ilvl w:val="0"/>
+          <w:numId w:val="8"/>
+        </w:numPr>
+        <w:jc w:val="both"/>
+      </w:pPr>
+      <w:r>
+        <w:t>Gesti</w:t>
+      </w:r>
+      <w:r>
+        <w:t xml:space="preserve">onar </w:t>
+      </w:r>
+      <w:r>
+        <w:t>notificaciones y mensajes automáticos</w:t>
+      </w:r>
+      <w:r>
+        <w:t>,</w:t>
+      </w:r>
+    </w:p>
+    <w:p>
+      <w:pPr>
+        <w:pStyle w:val="Prrafodelista"/>
+        <w:numPr>
+          <w:ilvl w:val="0"/>
+          <w:numId w:val="8"/>
+        </w:numPr>
+        <w:jc w:val="both"/>
+      </w:pPr>
+      <w:r>
+        <w:t>Gestionar parámetros de informes</w:t>
+      </w:r>
+      <w:r>
+        <w:t>,</w:t>
+      </w:r>
+    </w:p>
+    <w:p>
+      <w:pPr>
+        <w:pStyle w:val="Prrafodelista"/>
+        <w:numPr>
+          <w:ilvl w:val="0"/>
+          <w:numId w:val="8"/>
+        </w:numPr>
+        <w:jc w:val="both"/>
+      </w:pPr>
+      <w:r>
+        <w:t>Control general del sistema</w:t>
+      </w:r>
+      <w:r>
+        <w:t>.</w:t>
+      </w:r>
+    </w:p>
+    <w:p>
+      <w:pPr>
+        <w:ind w:left="360"/>
+        <w:jc w:val="both"/>
+      </w:pPr>
+    </w:p>
+    <w:p>
+      <w:pPr>
+        <w:jc w:val="both"/>
+        <w:rPr>
+          <w:b/>
+          <w:bCs/>
+        </w:rPr>
+      </w:pPr>
+      <w:r>
+        <w:rPr>
+          <w:b/>
+          <w:bCs/>
+        </w:rPr>
         <w:t>Módulo auditoría</w:t>
       </w:r>
       <w:r>
@@ -3870,17 +4170,12 @@
         <w:jc w:val="both"/>
       </w:pPr>
       <w:r>
+        <w:lastRenderedPageBreak/>
         <w:t>Registra los valores antes y después de los cambios.</w:t>
       </w:r>
     </w:p>
     <w:p>
       <w:pPr>
-        <w:jc w:val="both"/>
-      </w:pPr>
-    </w:p>
-    <w:p>
-      <w:pPr>
-        <w:ind w:left="360"/>
         <w:jc w:val="both"/>
       </w:pPr>
       <w:r>
@@ -4459,8 +4754,13 @@
               <w:t xml:space="preserve"> informado</w:t>
             </w:r>
             <w:r>
-              <w:t xml:space="preserve"> un 5 socios</w:t>
-            </w:r>
+              <w:t xml:space="preserve"> </w:t>
+            </w:r>
+            <w:proofErr w:type="gramStart"/>
+            <w:r>
+              <w:t>un 5 socios</w:t>
+            </w:r>
+            <w:proofErr w:type="gramEnd"/>
             <w:r>
               <w:t xml:space="preserve"> cuando un libro prestado es devuelto.</w:t>
             </w:r>
@@ -5137,7 +5437,7 @@
               <w:spacing w:line="240" w:lineRule="auto"/>
             </w:pPr>
             <w:r>
-              <w:t>5%</w:t>
+              <w:t>e</w:t>
             </w:r>
           </w:p>
         </w:tc>
@@ -5228,7 +5528,7 @@
               <w:spacing w:line="240" w:lineRule="auto"/>
             </w:pPr>
             <w:r>
-              <w:t>Libros</w:t>
+              <w:t>Colección</w:t>
             </w:r>
           </w:p>
         </w:tc>
@@ -5256,7 +5556,10 @@
               <w:spacing w:line="240" w:lineRule="auto"/>
             </w:pPr>
             <w:r>
-              <w:t>11</w:t>
+              <w:t>1</w:t>
+            </w:r>
+            <w:r>
+              <w:t>8</w:t>
             </w:r>
             <w:r>
               <w:t>%</w:t>
@@ -5292,7 +5595,7 @@
               </w:rPr>
             </w:pPr>
             <w:r>
-              <w:t>Catálogo</w:t>
+              <w:t>OPAC</w:t>
             </w:r>
           </w:p>
         </w:tc>
@@ -5320,7 +5623,7 @@
               <w:spacing w:line="240" w:lineRule="auto"/>
             </w:pPr>
             <w:r>
-              <w:t>5</w:t>
+              <w:t>9</w:t>
             </w:r>
             <w:r>
               <w:t>%</w:t>
@@ -5381,10 +5684,7 @@
               <w:spacing w:line="240" w:lineRule="auto"/>
             </w:pPr>
             <w:r>
-              <w:t>1</w:t>
-            </w:r>
-            <w:r>
-              <w:t>7</w:t>
+              <w:t>11</w:t>
             </w:r>
             <w:r>
               <w:t>%</w:t>
@@ -5448,7 +5748,7 @@
               <w:t>1</w:t>
             </w:r>
             <w:r>
-              <w:t>7</w:t>
+              <w:t>3</w:t>
             </w:r>
             <w:r>
               <w:t>%</w:t>
@@ -5509,10 +5809,7 @@
               <w:spacing w:line="240" w:lineRule="auto"/>
             </w:pPr>
             <w:r>
-              <w:t>1</w:t>
-            </w:r>
-            <w:r>
-              <w:t>7</w:t>
+              <w:t>5</w:t>
             </w:r>
             <w:r>
               <w:t>%</w:t>
@@ -5643,7 +5940,10 @@
               <w:spacing w:line="240" w:lineRule="auto"/>
             </w:pPr>
             <w:r>
-              <w:t>3%</w:t>
+              <w:t>5</w:t>
+            </w:r>
+            <w:r>
+              <w:t>%</w:t>
             </w:r>
           </w:p>
         </w:tc>
@@ -5701,7 +6001,10 @@
               <w:spacing w:line="240" w:lineRule="auto"/>
             </w:pPr>
             <w:r>
-              <w:t>3%</w:t>
+              <w:t>5</w:t>
+            </w:r>
+            <w:r>
+              <w:t>%</w:t>
             </w:r>
           </w:p>
         </w:tc>
@@ -5731,7 +6034,7 @@
               <w:spacing w:line="240" w:lineRule="auto"/>
             </w:pPr>
             <w:r>
-              <w:t>Auditoría</w:t>
+              <w:t>Parámetros del sistema</w:t>
             </w:r>
           </w:p>
         </w:tc>
@@ -5759,10 +6062,7 @@
               <w:spacing w:line="240" w:lineRule="auto"/>
             </w:pPr>
             <w:r>
-              <w:t>5</w:t>
-            </w:r>
-            <w:r>
-              <w:t>%</w:t>
+              <w:t>5%</w:t>
             </w:r>
           </w:p>
         </w:tc>
@@ -5771,6 +6071,67 @@
         <w:tc>
           <w:tcPr>
             <w:tcW w:w="4513" w:type="dxa"/>
+            <w:shd w:val="clear" w:color="auto" w:fill="auto"/>
+            <w:tcMar>
+              <w:top w:w="100" w:type="dxa"/>
+              <w:left w:w="100" w:type="dxa"/>
+              <w:bottom w:w="100" w:type="dxa"/>
+              <w:right w:w="100" w:type="dxa"/>
+            </w:tcMar>
+          </w:tcPr>
+          <w:p>
+            <w:pPr>
+              <w:widowControl w:val="0"/>
+              <w:pBdr>
+                <w:top w:val="nil"/>
+                <w:left w:val="nil"/>
+                <w:bottom w:val="nil"/>
+                <w:right w:val="nil"/>
+                <w:between w:val="nil"/>
+              </w:pBdr>
+              <w:spacing w:line="240" w:lineRule="auto"/>
+            </w:pPr>
+            <w:r>
+              <w:t>Auditoría</w:t>
+            </w:r>
+          </w:p>
+        </w:tc>
+        <w:tc>
+          <w:tcPr>
+            <w:tcW w:w="4513" w:type="dxa"/>
+            <w:shd w:val="clear" w:color="auto" w:fill="auto"/>
+            <w:tcMar>
+              <w:top w:w="100" w:type="dxa"/>
+              <w:left w:w="100" w:type="dxa"/>
+              <w:bottom w:w="100" w:type="dxa"/>
+              <w:right w:w="100" w:type="dxa"/>
+            </w:tcMar>
+          </w:tcPr>
+          <w:p>
+            <w:pPr>
+              <w:widowControl w:val="0"/>
+              <w:pBdr>
+                <w:top w:val="nil"/>
+                <w:left w:val="nil"/>
+                <w:bottom w:val="nil"/>
+                <w:right w:val="nil"/>
+                <w:between w:val="nil"/>
+              </w:pBdr>
+              <w:spacing w:line="240" w:lineRule="auto"/>
+            </w:pPr>
+            <w:r>
+              <w:t>5</w:t>
+            </w:r>
+            <w:r>
+              <w:t>%</w:t>
+            </w:r>
+          </w:p>
+        </w:tc>
+      </w:tr>
+      <w:tr>
+        <w:tc>
+          <w:tcPr>
+            <w:tcW w:w="4513" w:type="dxa"/>
             <w:shd w:val="clear" w:color="auto" w:fill="D9D9D9"/>
             <w:tcMar>
               <w:top w:w="100" w:type="dxa"/>
@@ -5795,6 +6156,7 @@
               <w:rPr>
                 <w:b/>
               </w:rPr>
+              <w:lastRenderedPageBreak/>
               <w:t>Total</w:t>
             </w:r>
           </w:p>
@@ -6136,6 +6498,9 @@
             </w:r>
             <w:r>
               <w:t>, HTML</w:t>
+            </w:r>
+            <w:r>
+              <w:t>, CSS</w:t>
             </w:r>
           </w:p>
           <w:p>
@@ -7012,6 +7377,7 @@
               <w:spacing w:line="240" w:lineRule="auto"/>
             </w:pPr>
             <w:r>
+              <w:lastRenderedPageBreak/>
               <w:t>Identificación de actores y casos de uso</w:t>
             </w:r>
           </w:p>
@@ -7116,7 +7482,6 @@
               <w:spacing w:line="240" w:lineRule="auto"/>
             </w:pPr>
             <w:r>
-              <w:lastRenderedPageBreak/>
               <w:t>Diagrama de contexto</w:t>
             </w:r>
           </w:p>
@@ -9442,6 +9807,7 @@
               <w:spacing w:line="240" w:lineRule="auto"/>
             </w:pPr>
             <w:r>
+              <w:lastRenderedPageBreak/>
               <w:t>Documentación de los resultados de pruebas</w:t>
             </w:r>
           </w:p>
@@ -9981,7 +10347,23 @@
                 <w:i/>
                 <w:highlight w:val="yellow"/>
               </w:rPr>
-              <w:t>Por ejemplo: Actualmente estoy sigo trabajando en los ABM de personas y comencé a trabajar sobre el modulo matriculación que correspondería a las inscripciones.</w:t>
+              <w:t xml:space="preserve">Por ejemplo: Actualmente estoy sigo trabajando en los ABM de personas y comencé a trabajar sobre el </w:t>
+            </w:r>
+            <w:proofErr w:type="spellStart"/>
+            <w:r>
+              <w:rPr>
+                <w:i/>
+                <w:highlight w:val="yellow"/>
+              </w:rPr>
+              <w:t>modulo</w:t>
+            </w:r>
+            <w:proofErr w:type="spellEnd"/>
+            <w:r>
+              <w:rPr>
+                <w:i/>
+                <w:highlight w:val="yellow"/>
+              </w:rPr>
+              <w:t xml:space="preserve"> matriculación que correspondería a las inscripciones.</w:t>
             </w:r>
           </w:p>
         </w:tc>
@@ -10067,7 +10449,23 @@
                 <w:i/>
                 <w:highlight w:val="yellow"/>
               </w:rPr>
-              <w:t>Por ejemplo: En esta etapa el problema que surgió fue que no podía cargar los datos en la base de datos, el manejo del framework.</w:t>
+              <w:t xml:space="preserve">Por ejemplo: En esta etapa el problema que surgió fue que no podía cargar los datos en la base de datos, el manejo del </w:t>
+            </w:r>
+            <w:proofErr w:type="spellStart"/>
+            <w:r>
+              <w:rPr>
+                <w:i/>
+                <w:highlight w:val="yellow"/>
+              </w:rPr>
+              <w:t>framework</w:t>
+            </w:r>
+            <w:proofErr w:type="spellEnd"/>
+            <w:r>
+              <w:rPr>
+                <w:i/>
+                <w:highlight w:val="yellow"/>
+              </w:rPr>
+              <w:t>.</w:t>
             </w:r>
           </w:p>
         </w:tc>
@@ -10597,7 +10995,23 @@
                 <w:i/>
                 <w:highlight w:val="yellow"/>
               </w:rPr>
-              <w:t>Por ejemplo: Actualmente estoy sigo trabajando en los ABM de personas y comencé a trabajar sobre el modulo matriculación que correspondería a las inscripciones.</w:t>
+              <w:t xml:space="preserve">Por ejemplo: Actualmente estoy sigo trabajando en los ABM de personas y comencé a trabajar sobre el </w:t>
+            </w:r>
+            <w:proofErr w:type="spellStart"/>
+            <w:r>
+              <w:rPr>
+                <w:i/>
+                <w:highlight w:val="yellow"/>
+              </w:rPr>
+              <w:t>modulo</w:t>
+            </w:r>
+            <w:proofErr w:type="spellEnd"/>
+            <w:r>
+              <w:rPr>
+                <w:i/>
+                <w:highlight w:val="yellow"/>
+              </w:rPr>
+              <w:t xml:space="preserve"> matriculación que correspondería a las inscripciones.</w:t>
             </w:r>
           </w:p>
         </w:tc>
@@ -10676,7 +11090,23 @@
                 <w:i/>
                 <w:highlight w:val="yellow"/>
               </w:rPr>
-              <w:t>Por ejemplo: En esta etapa el problema que surgió fue que no podía cargar los datos en la base de datos, el manejo del framework.</w:t>
+              <w:t xml:space="preserve">Por ejemplo: En esta etapa el problema que surgió fue que no podía cargar los datos en la base de datos, el manejo del </w:t>
+            </w:r>
+            <w:proofErr w:type="spellStart"/>
+            <w:r>
+              <w:rPr>
+                <w:i/>
+                <w:highlight w:val="yellow"/>
+              </w:rPr>
+              <w:t>framework</w:t>
+            </w:r>
+            <w:proofErr w:type="spellEnd"/>
+            <w:r>
+              <w:rPr>
+                <w:i/>
+                <w:highlight w:val="yellow"/>
+              </w:rPr>
+              <w:t>.</w:t>
             </w:r>
           </w:p>
         </w:tc>
@@ -11207,7 +11637,23 @@
                 <w:i/>
                 <w:highlight w:val="yellow"/>
               </w:rPr>
-              <w:t>Por ejemplo: Actualmente estoy sigo trabajando en los ABM de personas y comencé a trabajar sobre el modulo matriculación que correspondería a las inscripciones.</w:t>
+              <w:t xml:space="preserve">Por ejemplo: Actualmente estoy sigo trabajando en los ABM de personas y comencé a trabajar sobre el </w:t>
+            </w:r>
+            <w:proofErr w:type="spellStart"/>
+            <w:r>
+              <w:rPr>
+                <w:i/>
+                <w:highlight w:val="yellow"/>
+              </w:rPr>
+              <w:t>modulo</w:t>
+            </w:r>
+            <w:proofErr w:type="spellEnd"/>
+            <w:r>
+              <w:rPr>
+                <w:i/>
+                <w:highlight w:val="yellow"/>
+              </w:rPr>
+              <w:t xml:space="preserve"> matriculación que correspondería a las inscripciones.</w:t>
             </w:r>
           </w:p>
         </w:tc>
@@ -11286,7 +11732,23 @@
                 <w:i/>
                 <w:highlight w:val="yellow"/>
               </w:rPr>
-              <w:t>Por ejemplo: En esta etapa el problema que surgió fue que no podía cargar los datos en la base de datos, el manejo del framework.</w:t>
+              <w:t xml:space="preserve">Por ejemplo: En esta etapa el problema que surgió fue que no podía cargar los datos en la base de datos, el manejo del </w:t>
+            </w:r>
+            <w:proofErr w:type="spellStart"/>
+            <w:r>
+              <w:rPr>
+                <w:i/>
+                <w:highlight w:val="yellow"/>
+              </w:rPr>
+              <w:t>framework</w:t>
+            </w:r>
+            <w:proofErr w:type="spellEnd"/>
+            <w:r>
+              <w:rPr>
+                <w:i/>
+                <w:highlight w:val="yellow"/>
+              </w:rPr>
+              <w:t>.</w:t>
             </w:r>
           </w:p>
         </w:tc>
@@ -12206,12 +12668,30 @@
 <w:hdr xmlns:wpc="http://schemas.microsoft.com/office/word/2010/wordprocessingCanvas" xmlns:cx="http://schemas.microsoft.com/office/drawing/2014/chartex" xmlns:cx1="http://schemas.microsoft.com/office/drawing/2015/9/8/chartex" xmlns:cx2="http://schemas.microsoft.com/office/drawing/2015/10/21/chartex" xmlns:cx3="http://schemas.microsoft.com/office/drawing/2016/5/9/chartex" xmlns:cx4="http://schemas.microsoft.com/office/drawing/2016/5/10/chartex" xmlns:cx5="http://schemas.microsoft.com/office/drawing/2016/5/11/chartex" xmlns:cx6="http://schemas.microsoft.com/office/drawing/2016/5/12/chartex" xmlns:cx7="http://schemas.microsoft.com/office/drawing/2016/5/13/chartex" xmlns:cx8="http://schemas.microsoft.com/office/drawing/2016/5/14/chartex" xmlns:mc="http://schemas.openxmlformats.org/markup-compatibility/2006" xmlns:aink="http://schemas.microsoft.com/office/drawing/2016/ink" xmlns:am3d="http://schemas.microsoft.com/office/drawing/2017/model3d" xmlns:o="urn:schemas-microsoft-com:office:office" xmlns:oel="http://schemas.microsoft.com/office/2019/extlst" xmlns:r="http://schemas.openxmlformats.org/officeDocument/2006/relationships" xmlns:m="http://schemas.openxmlformats.org/officeDocument/2006/math" xmlns:v="urn:schemas-microsoft-com:vml" xmlns:wp14="http://schemas.microsoft.com/office/word/2010/wordprocessingDrawing" xmlns:wp="http://schemas.openxmlformats.org/drawingml/2006/wordprocessingDrawing" xmlns:w10="urn:schemas-microsoft-com:office:word" xmlns:w="http://schemas.openxmlformats.org/wordprocessingml/2006/main" xmlns:w14="http://schemas.microsoft.com/office/word/2010/wordml" xmlns:w15="http://schemas.microsoft.com/office/word/2012/wordml" xmlns:w16cex="http://schemas.microsoft.com/office/word/2018/wordml/cex" xmlns:w16cid="http://schemas.microsoft.com/office/word/2016/wordml/cid" xmlns:w16="http://schemas.microsoft.com/office/word/2018/wordml" xmlns:w16du="http://schemas.microsoft.com/office/word/2023/wordml/word16du" xmlns:w16sdtdh="http://schemas.microsoft.com/office/word/2020/wordml/sdtdatahash" xmlns:w16sdtfl="http://schemas.microsoft.com/office/word/2024/wordml/sdtformatlock" xmlns:w16se="http://schemas.microsoft.com/office/word/2015/wordml/symex" xmlns:wpg="http://schemas.microsoft.com/office/word/2010/wordprocessingGroup" xmlns:wpi="http://schemas.microsoft.com/office/word/2010/wordprocessingInk" xmlns:wne="http://schemas.microsoft.com/office/word/2006/wordml" xmlns:wps="http://schemas.microsoft.com/office/word/2010/wordprocessingShape" mc:Ignorable="w14 w15 w16se w16cid w16 w16cex w16sdtdh w16sdtfl w16du wp14">
   <w:p>
     <w:r>
-      <w:t>Trabajo Final (ASC) - Proyecto Software (LSI) - FCEQyN - UNaM</w:t>
+      <w:t xml:space="preserve">Trabajo Final (ASC) - Proyecto Software (LSI) - </w:t>
     </w:r>
+    <w:proofErr w:type="spellStart"/>
+    <w:r>
+      <w:t>FCEQyN</w:t>
+    </w:r>
+    <w:proofErr w:type="spellEnd"/>
+    <w:r>
+      <w:t xml:space="preserve"> - </w:t>
+    </w:r>
+    <w:proofErr w:type="spellStart"/>
+    <w:r>
+      <w:t>UNaM</w:t>
+    </w:r>
+    <w:proofErr w:type="spellEnd"/>
   </w:p>
   <w:p>
+    <w:proofErr w:type="spellStart"/>
     <w:r>
-      <w:t>Archivium – Gómez Díaz Javier Agustín</w:t>
+      <w:t>Archivium</w:t>
+    </w:r>
+    <w:proofErr w:type="spellEnd"/>
+    <w:r>
+      <w:t xml:space="preserve"> – Gómez Díaz Javier Agustín</w:t>
     </w:r>
   </w:p>
   <w:p>
@@ -12229,13 +12709,28 @@
 <w:hdr xmlns:wpc="http://schemas.microsoft.com/office/word/2010/wordprocessingCanvas" xmlns:cx="http://schemas.microsoft.com/office/drawing/2014/chartex" xmlns:cx1="http://schemas.microsoft.com/office/drawing/2015/9/8/chartex" xmlns:cx2="http://schemas.microsoft.com/office/drawing/2015/10/21/chartex" xmlns:cx3="http://schemas.microsoft.com/office/drawing/2016/5/9/chartex" xmlns:cx4="http://schemas.microsoft.com/office/drawing/2016/5/10/chartex" xmlns:cx5="http://schemas.microsoft.com/office/drawing/2016/5/11/chartex" xmlns:cx6="http://schemas.microsoft.com/office/drawing/2016/5/12/chartex" xmlns:cx7="http://schemas.microsoft.com/office/drawing/2016/5/13/chartex" xmlns:cx8="http://schemas.microsoft.com/office/drawing/2016/5/14/chartex" xmlns:mc="http://schemas.openxmlformats.org/markup-compatibility/2006" xmlns:aink="http://schemas.microsoft.com/office/drawing/2016/ink" xmlns:am3d="http://schemas.microsoft.com/office/drawing/2017/model3d" xmlns:o="urn:schemas-microsoft-com:office:office" xmlns:oel="http://schemas.microsoft.com/office/2019/extlst" xmlns:r="http://schemas.openxmlformats.org/officeDocument/2006/relationships" xmlns:m="http://schemas.openxmlformats.org/officeDocument/2006/math" xmlns:v="urn:schemas-microsoft-com:vml" xmlns:wp14="http://schemas.microsoft.com/office/word/2010/wordprocessingDrawing" xmlns:wp="http://schemas.openxmlformats.org/drawingml/2006/wordprocessingDrawing" xmlns:w10="urn:schemas-microsoft-com:office:word" xmlns:w="http://schemas.openxmlformats.org/wordprocessingml/2006/main" xmlns:w14="http://schemas.microsoft.com/office/word/2010/wordml" xmlns:w15="http://schemas.microsoft.com/office/word/2012/wordml" xmlns:w16cex="http://schemas.microsoft.com/office/word/2018/wordml/cex" xmlns:w16cid="http://schemas.microsoft.com/office/word/2016/wordml/cid" xmlns:w16="http://schemas.microsoft.com/office/word/2018/wordml" xmlns:w16du="http://schemas.microsoft.com/office/word/2023/wordml/word16du" xmlns:w16sdtdh="http://schemas.microsoft.com/office/word/2020/wordml/sdtdatahash" xmlns:w16sdtfl="http://schemas.microsoft.com/office/word/2024/wordml/sdtformatlock" xmlns:w16se="http://schemas.microsoft.com/office/word/2015/wordml/symex" xmlns:wpg="http://schemas.microsoft.com/office/word/2010/wordprocessingGroup" xmlns:wpi="http://schemas.microsoft.com/office/word/2010/wordprocessingInk" xmlns:wne="http://schemas.microsoft.com/office/word/2006/wordml" xmlns:wps="http://schemas.microsoft.com/office/word/2010/wordprocessingShape" mc:Ignorable="w14 w15 w16se w16cid w16 w16cex w16sdtdh w16sdtfl w16du wp14">
   <w:p>
     <w:r>
-      <w:t>Trabajo Final (ASC) - Proyecto Software (LSI) - FCEQyN - UNaM</w:t>
+      <w:t xml:space="preserve">Trabajo Final (ASC) - Proyecto Software (LSI) - </w:t>
     </w:r>
+    <w:proofErr w:type="spellStart"/>
+    <w:r>
+      <w:t>FCEQyN</w:t>
+    </w:r>
+    <w:proofErr w:type="spellEnd"/>
+    <w:r>
+      <w:t xml:space="preserve"> - </w:t>
+    </w:r>
+    <w:proofErr w:type="spellStart"/>
+    <w:r>
+      <w:t>UNaM</w:t>
+    </w:r>
+    <w:proofErr w:type="spellEnd"/>
   </w:p>
   <w:p>
+    <w:proofErr w:type="spellStart"/>
     <w:r>
       <w:t>Archivium</w:t>
     </w:r>
+    <w:proofErr w:type="spellEnd"/>
     <w:r>
       <w:t xml:space="preserve"> </w:t>
     </w:r>
@@ -14637,7 +15132,7 @@
   <w:style w:type="paragraph" w:default="1" w:styleId="Normal">
     <w:name w:val="Normal"/>
     <w:qFormat/>
-    <w:rsid w:val="00B41EC7"/>
+    <w:rsid w:val="00581DDC"/>
   </w:style>
   <w:style w:type="paragraph" w:styleId="Ttulo1">
     <w:name w:val="heading 1"/>

</xml_diff>

<commit_message>
Modelo: actualizado procesos automatizados
</commit_message>
<xml_diff>
--- a/Modelo para presentación de proyectos - Trabajo Final (ASC) - Proyecto Software (LSI).docx
+++ b/Modelo para presentación de proyectos - Trabajo Final (ASC) - Proyecto Software (LSI).docx
@@ -4008,13 +4008,7 @@
         <w:jc w:val="both"/>
       </w:pPr>
       <w:r>
-        <w:t>Configurar parámetros de</w:t>
-      </w:r>
-      <w:r>
-        <w:t xml:space="preserve"> devoluciones y</w:t>
-      </w:r>
-      <w:r>
-        <w:t xml:space="preserve"> sanciones</w:t>
+        <w:t>Configurar parámetros de devoluciones y sanciones</w:t>
       </w:r>
       <w:r>
         <w:t>,</w:t>
@@ -4484,7 +4478,61 @@
               <w:t>Si un socio tiene un préstamo cuya fecha de devolución</w:t>
             </w:r>
             <w:r>
-              <w:t xml:space="preserve"> muy cercana, el sistema puede generar una renovación automática de 7 días si el libro prestado no dispone de reservas próximas, el socio es un usuario activo y no dispone de sanciones vigentes. Si se cumplen las condiciones, se envía un mensaje al socio en el que se notifica la renovación de fecha de devolución, sino se cumplen se envía un mensaje general en el que se notifica el vencimiento cercano. Se puede renovar sólo una vez.</w:t>
+              <w:t xml:space="preserve"> </w:t>
+            </w:r>
+            <w:r>
+              <w:t>ha expirado</w:t>
+            </w:r>
+            <w:r>
+              <w:t>,</w:t>
+            </w:r>
+            <w:r>
+              <w:t xml:space="preserve"> se le brindan una determinada cantidad de días de gracia. Transcurridos esa cantidad de días,</w:t>
+            </w:r>
+            <w:r>
+              <w:t xml:space="preserve"> el sistema puede generar</w:t>
+            </w:r>
+            <w:r>
+              <w:t xml:space="preserve"> un mensaje que notifica su situación </w:t>
+            </w:r>
+            <w:r>
+              <w:t xml:space="preserve">al socio </w:t>
+            </w:r>
+            <w:r>
+              <w:t xml:space="preserve">con un espacio para brindar una respuesta. </w:t>
+            </w:r>
+            <w:r>
+              <w:t>La justificación es evaluada por el sistema</w:t>
+            </w:r>
+            <w:r>
+              <w:t>,</w:t>
+            </w:r>
+            <w:r>
+              <w:t xml:space="preserve"> y si es aceptada,</w:t>
+            </w:r>
+            <w:r>
+              <w:t xml:space="preserve"> el sistema puede generar </w:t>
+            </w:r>
+            <w:r>
+              <w:t xml:space="preserve">una renovación automática de </w:t>
+            </w:r>
+            <w:r>
+              <w:t xml:space="preserve">máximo </w:t>
+            </w:r>
+            <w:r>
+              <w:t>7 días si el libro prestado no dispone de reservas próximas, el socio es un usuario activo y no dispone de sanciones vigentes. Si se cumplen las condiciones, se envía un mensaje al socio en el que se notifica la renovación de fecha de devolución.</w:t>
+            </w:r>
+            <w:r>
+              <w:t xml:space="preserve"> </w:t>
+            </w:r>
+            <w:r>
+              <w:t>Se</w:t>
+            </w:r>
+            <w:r>
+              <w:t xml:space="preserve"> </w:t>
+            </w:r>
+            <w:r>
+              <w:t>puede renovar sólo una vez.</w:t>
             </w:r>
           </w:p>
           <w:p>
@@ -4576,7 +4624,7 @@
               <w:t>:</w:t>
             </w:r>
             <w:r>
-              <w:t xml:space="preserve"> tarea automática programada diaria para verificar la fecha de vencimiento de préstamos vigentes</w:t>
+              <w:t xml:space="preserve"> tarea automática programada diaria para verificar la fecha de vencimiento de préstamos</w:t>
             </w:r>
             <w:r>
               <w:t xml:space="preserve"> y sus socios.</w:t>
@@ -4754,13 +4802,14 @@
               <w:t xml:space="preserve"> informado</w:t>
             </w:r>
             <w:r>
-              <w:t xml:space="preserve"> </w:t>
-            </w:r>
-            <w:proofErr w:type="gramStart"/>
-            <w:r>
-              <w:t>un 5 socios</w:t>
-            </w:r>
-            <w:proofErr w:type="gramEnd"/>
+              <w:t xml:space="preserve"> un</w:t>
+            </w:r>
+            <w:r>
+              <w:t>os</w:t>
+            </w:r>
+            <w:r>
+              <w:t xml:space="preserve"> 5 socios</w:t>
+            </w:r>
             <w:r>
               <w:t xml:space="preserve"> cuando un libro prestado es devuelto.</w:t>
             </w:r>
@@ -4771,7 +4820,11 @@
               <w:t xml:space="preserve"> socio</w:t>
             </w:r>
             <w:r>
-              <w:t xml:space="preserve"> busca un libro y está reservado</w:t>
+              <w:t xml:space="preserve"> busca un libro y está </w:t>
+            </w:r>
+            <w:r>
+              <w:lastRenderedPageBreak/>
+              <w:t>reservado</w:t>
             </w:r>
             <w:r>
               <w:t xml:space="preserve"> o prestado</w:t>
@@ -4780,11 +4833,7 @@
               <w:t xml:space="preserve">, puede elegir mantenerse informado cuando esté disponible. </w:t>
             </w:r>
             <w:r>
-              <w:t xml:space="preserve">El sistema dispone de una cola de espera que permite que hasta 5 socios puedan </w:t>
-            </w:r>
-            <w:r>
-              <w:lastRenderedPageBreak/>
-              <w:t xml:space="preserve">seleccionar mantenerse notificados. </w:t>
+              <w:t xml:space="preserve">El sistema dispone de una cola de espera que permite que hasta 5 socios puedan seleccionar mantenerse notificados. </w:t>
             </w:r>
             <w:r>
               <w:t>Cuando el libro esté disponible, el sistema le envía una notificación</w:t>
@@ -5099,14 +5148,41 @@
               <w:t xml:space="preserve"> </w:t>
             </w:r>
             <w:r>
-              <w:t xml:space="preserve">El sistema genera un mensaje de notificación al socio cuyo préstamo está cerca de vencer. El día de después de fecha de entrega envía un mensaje notificando que podría recibir multas o sanciones. Pasado los 7 días después de la fecha de </w:t>
+              <w:t xml:space="preserve">El sistema genera un mensaje de notificación al socio cuyo préstamo </w:t>
+            </w:r>
+            <w:r>
+              <w:t xml:space="preserve">ha vencido y han </w:t>
             </w:r>
             <w:r>
               <w:lastRenderedPageBreak/>
-              <w:t xml:space="preserve">entrega se genera una sanción de manera automática y se notifica de su situación </w:t>
-            </w:r>
-            <w:r>
-              <w:t>al socio. La sanción es generada por factores como historial de sanciones, devoluciones con atraso, la disponibilidad y cantidad de reservas del libro.</w:t>
+              <w:t>pasado días de gracia</w:t>
+            </w:r>
+            <w:r>
+              <w:t xml:space="preserve">. </w:t>
+            </w:r>
+            <w:r>
+              <w:t xml:space="preserve">El mensaje permite </w:t>
+            </w:r>
+            <w:r>
+              <w:t>ingresar</w:t>
+            </w:r>
+            <w:r>
+              <w:t xml:space="preserve"> una justificación</w:t>
+            </w:r>
+            <w:r>
+              <w:t xml:space="preserve"> al socio. Si la justificación no es aceptada por el sistema, se genera una sanción que tenga como factores el tiempo de atraso</w:t>
+            </w:r>
+            <w:r>
+              <w:t xml:space="preserve"> y</w:t>
+            </w:r>
+            <w:r>
+              <w:t xml:space="preserve"> el historial de sanciones. También se genera una publicación en Instagram que presente la foto del socio deudor y su estado. </w:t>
+            </w:r>
+            <w:r>
+              <w:t>Si el mensaje no es respondido dentro de 48 horas, la sanción se genera automáticamente</w:t>
+            </w:r>
+            <w:r>
+              <w:t>.</w:t>
             </w:r>
           </w:p>
           <w:p>
@@ -5204,7 +5280,13 @@
               <w:t xml:space="preserve"> </w:t>
             </w:r>
             <w:r>
-              <w:t>tiempo de devolución atrasado por 7 días.</w:t>
+              <w:t xml:space="preserve">tiempo de devolución atrasado </w:t>
+            </w:r>
+            <w:r>
+              <w:t>además de días de gracia</w:t>
+            </w:r>
+            <w:r>
+              <w:t>.</w:t>
             </w:r>
           </w:p>
           <w:p>
@@ -5437,7 +5519,7 @@
               <w:spacing w:line="240" w:lineRule="auto"/>
             </w:pPr>
             <w:r>
-              <w:t>e</w:t>
+              <w:t>7%</w:t>
             </w:r>
           </w:p>
         </w:tc>
@@ -5903,6 +5985,7 @@
               <w:spacing w:line="240" w:lineRule="auto"/>
             </w:pPr>
             <w:r>
+              <w:lastRenderedPageBreak/>
               <w:t>Informe</w:t>
             </w:r>
             <w:r>
@@ -6156,7 +6239,6 @@
               <w:rPr>
                 <w:b/>
               </w:rPr>
-              <w:lastRenderedPageBreak/>
               <w:t>Total</w:t>
             </w:r>
           </w:p>
@@ -7071,6 +7153,7 @@
               <w:spacing w:line="240" w:lineRule="auto"/>
             </w:pPr>
             <w:r>
+              <w:lastRenderedPageBreak/>
               <w:t>Requisitos</w:t>
             </w:r>
           </w:p>
@@ -7377,7 +7460,6 @@
               <w:spacing w:line="240" w:lineRule="auto"/>
             </w:pPr>
             <w:r>
-              <w:lastRenderedPageBreak/>
               <w:t>Identificación de actores y casos de uso</w:t>
             </w:r>
           </w:p>
@@ -9534,6 +9616,7 @@
               <w:spacing w:line="240" w:lineRule="auto"/>
             </w:pPr>
             <w:r>
+              <w:lastRenderedPageBreak/>
               <w:t>Pruebas</w:t>
             </w:r>
           </w:p>
@@ -9807,7 +9890,6 @@
               <w:spacing w:line="240" w:lineRule="auto"/>
             </w:pPr>
             <w:r>
-              <w:lastRenderedPageBreak/>
               <w:t>Documentación de los resultados de pruebas</w:t>
             </w:r>
           </w:p>

</xml_diff>

<commit_message>
Finalizado Requisitos y añadido Analisis
</commit_message>
<xml_diff>
--- a/Modelo para presentación de proyectos - Trabajo Final (ASC) - Proyecto Software (LSI).docx
+++ b/Modelo para presentación de proyectos - Trabajo Final (ASC) - Proyecto Software (LSI).docx
@@ -47,19 +47,9 @@
       <w:pPr>
         <w:jc w:val="both"/>
       </w:pPr>
-      <w:proofErr w:type="spellStart"/>
-      <w:r>
-        <w:t>FCEQyN</w:t>
-      </w:r>
-      <w:proofErr w:type="spellEnd"/>
-      <w:r>
-        <w:t xml:space="preserve"> - </w:t>
-      </w:r>
-      <w:proofErr w:type="spellStart"/>
-      <w:r>
-        <w:t>UNaM</w:t>
-      </w:r>
-      <w:proofErr w:type="spellEnd"/>
+      <w:r>
+        <w:t>FCEQyN - UNaM</w:t>
+      </w:r>
     </w:p>
     <w:p>
       <w:pPr>
@@ -118,11 +108,9 @@
       <w:r>
         <w:t xml:space="preserve">El producto software a desarrollar se denomina: </w:t>
       </w:r>
-      <w:proofErr w:type="spellStart"/>
       <w:r>
         <w:t>Archivium</w:t>
       </w:r>
-      <w:proofErr w:type="spellEnd"/>
       <w:r>
         <w:t>.</w:t>
       </w:r>
@@ -2582,30 +2570,16 @@
         <w:jc w:val="both"/>
       </w:pPr>
       <w:r>
-        <w:rPr>
-          <w:b/>
-          <w:bCs/>
-        </w:rPr>
-        <w:t>Operatoria</w:t>
-      </w:r>
-      <w:r>
-        <w:t>: Administra el acceso al sistema según el usuario.</w:t>
-      </w:r>
-    </w:p>
-    <w:p>
-      <w:pPr>
-        <w:jc w:val="both"/>
-        <w:rPr>
-          <w:b/>
-          <w:bCs/>
-        </w:rPr>
-      </w:pPr>
-      <w:r>
-        <w:rPr>
-          <w:b/>
-          <w:bCs/>
-        </w:rPr>
-        <w:t>Tareas:</w:t>
+        <w:t>Administra el acceso al sistema según el usuario.</w:t>
+      </w:r>
+      <w:r>
+        <w:t xml:space="preserve"> Deberá realizar las </w:t>
+      </w:r>
+      <w:r>
+        <w:t>t</w:t>
+      </w:r>
+      <w:r>
+        <w:t>areas:</w:t>
       </w:r>
     </w:p>
     <w:p>
@@ -2627,7 +2601,10 @@
         <w:t>buscar</w:t>
       </w:r>
       <w:r>
-        <w:t>, actualizar y eliminar</w:t>
+        <w:t xml:space="preserve">, actualizar y </w:t>
+      </w:r>
+      <w:r>
+        <w:t>desactivar</w:t>
       </w:r>
       <w:r>
         <w:t xml:space="preserve"> roles del sistem</w:t>
@@ -2655,7 +2632,13 @@
         <w:t>sobre</w:t>
       </w:r>
       <w:r>
-        <w:t xml:space="preserve"> los módulos </w:t>
+        <w:t xml:space="preserve"> los módulos</w:t>
+      </w:r>
+      <w:r>
+        <w:t>,</w:t>
+      </w:r>
+      <w:r>
+        <w:t xml:space="preserve"> </w:t>
       </w:r>
     </w:p>
     <w:p>
@@ -2704,17 +2687,10 @@
         <w:jc w:val="both"/>
       </w:pPr>
       <w:r>
-        <w:rPr>
-          <w:b/>
-          <w:bCs/>
-        </w:rPr>
-        <w:t>Operatoria:</w:t>
-      </w:r>
-      <w:r>
-        <w:t xml:space="preserve"> </w:t>
-      </w:r>
-      <w:r>
-        <w:t xml:space="preserve">gestiona a los usuarios que interactúan con el sistema, </w:t>
+        <w:t>G</w:t>
+      </w:r>
+      <w:r>
+        <w:t xml:space="preserve">estiona a los usuarios que interactúan con el sistema, </w:t>
       </w:r>
       <w:r>
         <w:t>siendo</w:t>
@@ -2728,21 +2704,8 @@
       <w:r>
         <w:t xml:space="preserve"> y socios. </w:t>
       </w:r>
-    </w:p>
-    <w:p>
-      <w:pPr>
-        <w:jc w:val="both"/>
-        <w:rPr>
-          <w:b/>
-          <w:bCs/>
-        </w:rPr>
-      </w:pPr>
-      <w:r>
-        <w:rPr>
-          <w:b/>
-          <w:bCs/>
-        </w:rPr>
-        <w:t>Tareas:</w:t>
+      <w:r>
+        <w:t>Deberá cumplir las funciones de:</w:t>
       </w:r>
     </w:p>
     <w:p>
@@ -2859,52 +2822,32 @@
         <w:jc w:val="both"/>
       </w:pPr>
       <w:r>
+        <w:t>A</w:t>
+      </w:r>
+      <w:r>
+        <w:t xml:space="preserve">dministra el catálogo de </w:t>
+      </w:r>
+      <w:r>
+        <w:t>materiales</w:t>
+      </w:r>
+      <w:r>
+        <w:t xml:space="preserve"> disponibles en la biblioteca</w:t>
+      </w:r>
+      <w:r>
+        <w:t>.</w:t>
+      </w:r>
+      <w:r>
+        <w:t xml:space="preserve"> </w:t>
+      </w:r>
+      <w:r>
+        <w:t>Deberá realizar las funciones de:</w:t>
+      </w:r>
+      <w:r>
         <w:rPr>
           <w:b/>
           <w:bCs/>
         </w:rPr>
-        <w:t>Operatoria</w:t>
-      </w:r>
-      <w:r>
-        <w:rPr>
-          <w:b/>
-          <w:bCs/>
-        </w:rPr>
-        <w:t>:</w:t>
-      </w:r>
-      <w:r>
         <w:t xml:space="preserve"> </w:t>
-      </w:r>
-      <w:r>
-        <w:t xml:space="preserve">administra el catálogo de </w:t>
-      </w:r>
-      <w:r>
-        <w:t>materiales</w:t>
-      </w:r>
-      <w:r>
-        <w:t xml:space="preserve"> disponibles en la biblioteca</w:t>
-      </w:r>
-      <w:r>
-        <w:t>.</w:t>
-      </w:r>
-      <w:r>
-        <w:t xml:space="preserve"> </w:t>
-      </w:r>
-    </w:p>
-    <w:p>
-      <w:pPr>
-        <w:jc w:val="both"/>
-        <w:rPr>
-          <w:b/>
-          <w:bCs/>
-        </w:rPr>
-      </w:pPr>
-      <w:r>
-        <w:rPr>
-          <w:b/>
-          <w:bCs/>
-        </w:rPr>
-        <w:t xml:space="preserve">Tareas: </w:t>
       </w:r>
     </w:p>
     <w:p>
@@ -2967,7 +2910,13 @@
         <w:t>C</w:t>
       </w:r>
       <w:r>
-        <w:t xml:space="preserve">lasificación y categorización. </w:t>
+        <w:t>lasificación y categorización</w:t>
+      </w:r>
+      <w:r>
+        <w:t xml:space="preserve"> de los diferentes materiales</w:t>
+      </w:r>
+      <w:r>
+        <w:t xml:space="preserve">. </w:t>
       </w:r>
     </w:p>
     <w:p>
@@ -2989,39 +2938,7 @@
           <w:b/>
           <w:bCs/>
         </w:rPr>
-        <w:t xml:space="preserve">Módulo OPAC (Online </w:t>
-      </w:r>
-      <w:proofErr w:type="spellStart"/>
-      <w:r>
-        <w:rPr>
-          <w:b/>
-          <w:bCs/>
-        </w:rPr>
-        <w:t>Public</w:t>
-      </w:r>
-      <w:proofErr w:type="spellEnd"/>
-      <w:r>
-        <w:rPr>
-          <w:b/>
-          <w:bCs/>
-        </w:rPr>
-        <w:t xml:space="preserve"> Access </w:t>
-      </w:r>
-      <w:proofErr w:type="spellStart"/>
-      <w:r>
-        <w:rPr>
-          <w:b/>
-          <w:bCs/>
-        </w:rPr>
-        <w:t>Catalog</w:t>
-      </w:r>
-      <w:proofErr w:type="spellEnd"/>
-      <w:r>
-        <w:rPr>
-          <w:b/>
-          <w:bCs/>
-        </w:rPr>
-        <w:t>)</w:t>
+        <w:t>Módulo OPAC (Online Public Access Catalog)</w:t>
       </w:r>
       <w:r>
         <w:rPr>
@@ -3034,22 +2951,19 @@
     <w:p>
       <w:pPr>
         <w:jc w:val="both"/>
-      </w:pPr>
-      <w:r>
         <w:rPr>
           <w:b/>
           <w:bCs/>
         </w:rPr>
-        <w:t>Operatoria</w:t>
+      </w:pPr>
+      <w:r>
+        <w:t>Es la</w:t>
       </w:r>
       <w:r>
         <w:rPr>
           <w:b/>
           <w:bCs/>
         </w:rPr>
-        <w:t>:</w:t>
-      </w:r>
-      <w:r>
         <w:t xml:space="preserve"> </w:t>
       </w:r>
       <w:r>
@@ -3067,21 +2981,11 @@
       <w:r>
         <w:t xml:space="preserve"> a los usuarios. </w:t>
       </w:r>
-    </w:p>
-    <w:p>
-      <w:pPr>
-        <w:jc w:val="both"/>
-        <w:rPr>
-          <w:b/>
-          <w:bCs/>
-        </w:rPr>
-      </w:pPr>
-      <w:r>
-        <w:rPr>
-          <w:b/>
-          <w:bCs/>
-        </w:rPr>
-        <w:t>Tareas:</w:t>
+      <w:r>
+        <w:t>Deberá permitir las t</w:t>
+      </w:r>
+      <w:r>
+        <w:t>areas:</w:t>
       </w:r>
     </w:p>
     <w:p>
@@ -3099,6 +3003,9 @@
       <w:r>
         <w:t>por medio de título, autor, tema, editorial, año de publicación, tipo de material</w:t>
       </w:r>
+      <w:r>
+        <w:t>,</w:t>
+      </w:r>
     </w:p>
     <w:p>
       <w:pPr>
@@ -3119,7 +3026,13 @@
         <w:t xml:space="preserve">disponibilidad </w:t>
       </w:r>
       <w:r>
-        <w:t xml:space="preserve">y datos </w:t>
+        <w:t>y d</w:t>
+      </w:r>
+      <w:r>
+        <w:t>etalles</w:t>
+      </w:r>
+      <w:r>
+        <w:t xml:space="preserve"> </w:t>
       </w:r>
       <w:r>
         <w:t>del material</w:t>
@@ -3144,7 +3057,10 @@
         <w:t>eserva</w:t>
       </w:r>
       <w:r>
-        <w:t>r material.</w:t>
+        <w:t>r material</w:t>
+      </w:r>
+      <w:r>
+        <w:t xml:space="preserve"> desde el mismo catálogo online.</w:t>
       </w:r>
     </w:p>
     <w:p>
@@ -3173,24 +3089,16 @@
         <w:jc w:val="both"/>
       </w:pPr>
       <w:r>
-        <w:rPr>
-          <w:b/>
-          <w:bCs/>
-        </w:rPr>
-        <w:t>Operatoria</w:t>
-      </w:r>
-      <w:r>
-        <w:rPr>
-          <w:b/>
-          <w:bCs/>
-        </w:rPr>
-        <w:t>:</w:t>
+        <w:t>Controla las reservas de</w:t>
       </w:r>
       <w:r>
         <w:t xml:space="preserve"> </w:t>
       </w:r>
       <w:r>
-        <w:t>permite a los usuarios reservar libros disponibles</w:t>
+        <w:t>materiales</w:t>
+      </w:r>
+      <w:r>
+        <w:t xml:space="preserve"> disponibles</w:t>
       </w:r>
       <w:r>
         <w:t xml:space="preserve"> o no disponibles</w:t>
@@ -3198,21 +3106,8 @@
       <w:r>
         <w:t>.</w:t>
       </w:r>
-    </w:p>
-    <w:p>
-      <w:pPr>
-        <w:jc w:val="both"/>
-        <w:rPr>
-          <w:b/>
-          <w:bCs/>
-        </w:rPr>
-      </w:pPr>
-      <w:r>
-        <w:rPr>
-          <w:b/>
-          <w:bCs/>
-        </w:rPr>
-        <w:t>Tareas:</w:t>
+      <w:r>
+        <w:t xml:space="preserve"> Permite las tareas de:</w:t>
       </w:r>
     </w:p>
     <w:p>
@@ -3302,24 +3197,10 @@
         <w:jc w:val="both"/>
       </w:pPr>
       <w:r>
-        <w:rPr>
-          <w:b/>
-          <w:bCs/>
-        </w:rPr>
-        <w:t>Operatoria</w:t>
-      </w:r>
-      <w:r>
-        <w:rPr>
-          <w:b/>
-          <w:bCs/>
-        </w:rPr>
-        <w:t>:</w:t>
-      </w:r>
-      <w:r>
-        <w:t xml:space="preserve"> </w:t>
-      </w:r>
-      <w:r>
-        <w:t>permite controlar</w:t>
+        <w:t>P</w:t>
+      </w:r>
+      <w:r>
+        <w:t>ermite controlar</w:t>
       </w:r>
       <w:r>
         <w:t xml:space="preserve"> los </w:t>
@@ -3333,21 +3214,8 @@
       <w:r>
         <w:t>.</w:t>
       </w:r>
-    </w:p>
-    <w:p>
-      <w:pPr>
-        <w:jc w:val="both"/>
-        <w:rPr>
-          <w:b/>
-          <w:bCs/>
-        </w:rPr>
-      </w:pPr>
-      <w:r>
-        <w:rPr>
-          <w:b/>
-          <w:bCs/>
-        </w:rPr>
-        <w:t>Tareas:</w:t>
+      <w:r>
+        <w:t xml:space="preserve"> Realiza las tareas de:</w:t>
       </w:r>
     </w:p>
     <w:p>
@@ -3379,7 +3247,20 @@
         <w:t>material</w:t>
       </w:r>
       <w:r>
-        <w:t>.</w:t>
+        <w:t>,</w:t>
+      </w:r>
+    </w:p>
+    <w:p>
+      <w:pPr>
+        <w:pStyle w:val="Prrafodelista"/>
+        <w:numPr>
+          <w:ilvl w:val="0"/>
+          <w:numId w:val="12"/>
+        </w:numPr>
+        <w:jc w:val="both"/>
+      </w:pPr>
+      <w:r>
+        <w:t>Renovar fecha de entrega de material.</w:t>
       </w:r>
     </w:p>
     <w:p>
@@ -3400,7 +3281,6 @@
           <w:b/>
           <w:bCs/>
         </w:rPr>
-        <w:lastRenderedPageBreak/>
         <w:t xml:space="preserve">Módulo </w:t>
       </w:r>
       <w:r>
@@ -3416,24 +3296,10 @@
         <w:jc w:val="both"/>
       </w:pPr>
       <w:r>
-        <w:rPr>
-          <w:b/>
-          <w:bCs/>
-        </w:rPr>
-        <w:t>Operatoria</w:t>
-      </w:r>
-      <w:r>
-        <w:rPr>
-          <w:b/>
-          <w:bCs/>
-        </w:rPr>
-        <w:t>:</w:t>
-      </w:r>
-      <w:r>
-        <w:t xml:space="preserve"> </w:t>
-      </w:r>
-      <w:r>
-        <w:t xml:space="preserve">registra la devolución de </w:t>
+        <w:t>R</w:t>
+      </w:r>
+      <w:r>
+        <w:t xml:space="preserve">egistra la devolución de </w:t>
       </w:r>
       <w:r>
         <w:t>material</w:t>
@@ -3444,21 +3310,8 @@
       <w:r>
         <w:t>de este.</w:t>
       </w:r>
-    </w:p>
-    <w:p>
-      <w:pPr>
-        <w:jc w:val="both"/>
-        <w:rPr>
-          <w:b/>
-          <w:bCs/>
-        </w:rPr>
-      </w:pPr>
-      <w:r>
-        <w:rPr>
-          <w:b/>
-          <w:bCs/>
-        </w:rPr>
-        <w:t>Tareas:</w:t>
+      <w:r>
+        <w:t xml:space="preserve"> Realiza las tareas de:</w:t>
       </w:r>
     </w:p>
     <w:p>
@@ -3471,13 +3324,17 @@
         <w:jc w:val="both"/>
       </w:pPr>
       <w:r>
+        <w:lastRenderedPageBreak/>
         <w:t>R</w:t>
       </w:r>
       <w:r>
         <w:t>egistra</w:t>
       </w:r>
       <w:r>
-        <w:t>r fecha y hora de devolución,</w:t>
+        <w:t>r fecha y hora de devolución</w:t>
+      </w:r>
+      <w:r>
+        <w:t>,</w:t>
       </w:r>
     </w:p>
     <w:p>
@@ -3490,7 +3347,16 @@
         <w:jc w:val="both"/>
       </w:pPr>
       <w:r>
-        <w:t>Comparar con la fecha de vencimiento,</w:t>
+        <w:t>Establecer</w:t>
+      </w:r>
+      <w:r>
+        <w:t xml:space="preserve"> el </w:t>
+      </w:r>
+      <w:r>
+        <w:t>material</w:t>
+      </w:r>
+      <w:r>
+        <w:t xml:space="preserve"> como disponible,</w:t>
       </w:r>
     </w:p>
     <w:p>
@@ -3503,28 +3369,6 @@
         <w:jc w:val="both"/>
       </w:pPr>
       <w:r>
-        <w:t>Establecer</w:t>
-      </w:r>
-      <w:r>
-        <w:t xml:space="preserve"> el </w:t>
-      </w:r>
-      <w:r>
-        <w:t>material</w:t>
-      </w:r>
-      <w:r>
-        <w:t xml:space="preserve"> como disponible,</w:t>
-      </w:r>
-    </w:p>
-    <w:p>
-      <w:pPr>
-        <w:pStyle w:val="Prrafodelista"/>
-        <w:numPr>
-          <w:ilvl w:val="0"/>
-          <w:numId w:val="13"/>
-        </w:numPr>
-        <w:jc w:val="both"/>
-      </w:pPr>
-      <w:r>
         <w:t>Asignar una sanción si es necesario.</w:t>
       </w:r>
       <w:r>
@@ -3555,42 +3399,22 @@
     <w:p>
       <w:pPr>
         <w:jc w:val="both"/>
-      </w:pPr>
-      <w:r>
         <w:rPr>
           <w:b/>
           <w:bCs/>
         </w:rPr>
-        <w:t>Operatoria</w:t>
-      </w:r>
-      <w:r>
-        <w:rPr>
-          <w:b/>
-          <w:bCs/>
-        </w:rPr>
-        <w:t>:</w:t>
-      </w:r>
-      <w:r>
-        <w:t xml:space="preserve"> gestiona las sanciones de los socios</w:t>
-      </w:r>
-      <w:r>
-        <w:t xml:space="preserve">. </w:t>
-      </w:r>
-    </w:p>
-    <w:p>
-      <w:pPr>
-        <w:jc w:val="both"/>
-        <w:rPr>
-          <w:b/>
-          <w:bCs/>
-        </w:rPr>
-      </w:pPr>
-      <w:r>
-        <w:rPr>
-          <w:b/>
-          <w:bCs/>
-        </w:rPr>
-        <w:t>Tareas:</w:t>
+      </w:pPr>
+      <w:r>
+        <w:t>G</w:t>
+      </w:r>
+      <w:r>
+        <w:t>estiona las sanciones de los socios</w:t>
+      </w:r>
+      <w:r>
+        <w:t>.</w:t>
+      </w:r>
+      <w:r>
+        <w:t xml:space="preserve"> Permite las tareas de:</w:t>
       </w:r>
     </w:p>
     <w:p>
@@ -3648,7 +3472,10 @@
         <w:jc w:val="both"/>
       </w:pPr>
       <w:r>
-        <w:t>Disponer de un historial de sanciones.</w:t>
+        <w:t>Disponer de un historial de sanciones</w:t>
+      </w:r>
+      <w:r>
+        <w:t>.</w:t>
       </w:r>
     </w:p>
     <w:p>
@@ -3691,49 +3518,25 @@
         <w:jc w:val="both"/>
       </w:pPr>
       <w:r>
-        <w:rPr>
-          <w:b/>
-          <w:bCs/>
-        </w:rPr>
-        <w:t>Operativa</w:t>
-      </w:r>
-      <w:r>
-        <w:rPr>
-          <w:b/>
-          <w:bCs/>
-        </w:rPr>
-        <w:t>:</w:t>
+        <w:t>Permite g</w:t>
+      </w:r>
+      <w:r>
+        <w:t>enera</w:t>
+      </w:r>
+      <w:r>
+        <w:t>r</w:t>
+      </w:r>
+      <w:r>
+        <w:t xml:space="preserve"> informes </w:t>
+      </w:r>
+      <w:r>
+        <w:t>filtrados por determinados campos.</w:t>
       </w:r>
       <w:r>
         <w:t xml:space="preserve"> </w:t>
       </w:r>
       <w:r>
-        <w:t>genera</w:t>
-      </w:r>
-      <w:r>
-        <w:t xml:space="preserve"> informes </w:t>
-      </w:r>
-      <w:r>
-        <w:t>filtrados por determinados campos.</w:t>
-      </w:r>
-      <w:r>
-        <w:t xml:space="preserve"> </w:t>
-      </w:r>
-    </w:p>
-    <w:p>
-      <w:pPr>
-        <w:jc w:val="both"/>
-        <w:rPr>
-          <w:b/>
-          <w:bCs/>
-        </w:rPr>
-      </w:pPr>
-      <w:r>
-        <w:rPr>
-          <w:b/>
-          <w:bCs/>
-        </w:rPr>
-        <w:t>Tareas:</w:t>
+        <w:t>Realiza las tareas:</w:t>
       </w:r>
     </w:p>
     <w:p>
@@ -3752,7 +3555,19 @@
         <w:t>colecciones</w:t>
       </w:r>
       <w:r>
-        <w:t>, reservas, préstamos, devoluciones y sanciones.</w:t>
+        <w:t>, reservas, préstamos, devoluciones</w:t>
+      </w:r>
+      <w:r>
+        <w:t xml:space="preserve">, </w:t>
+      </w:r>
+      <w:r>
+        <w:t>sanciones</w:t>
+      </w:r>
+      <w:r>
+        <w:t xml:space="preserve"> y auditoría</w:t>
+      </w:r>
+      <w:r>
+        <w:t>.</w:t>
       </w:r>
     </w:p>
     <w:p>
@@ -3765,22 +3580,10 @@
         <w:jc w:val="both"/>
       </w:pPr>
       <w:r>
-        <w:t>Filtro por campo de fecha</w:t>
-      </w:r>
-      <w:r>
-        <w:t>s</w:t>
-      </w:r>
-      <w:r>
-        <w:t xml:space="preserve">, </w:t>
-      </w:r>
-      <w:r>
-        <w:t xml:space="preserve">tipo de material, </w:t>
-      </w:r>
-      <w:r>
-        <w:t>tipo de usuario</w:t>
-      </w:r>
-      <w:r>
-        <w:t>, usuario.</w:t>
+        <w:t>Filtros determinados por el tipo de informe</w:t>
+      </w:r>
+      <w:r>
+        <w:t>.</w:t>
       </w:r>
     </w:p>
     <w:p>
@@ -3830,40 +3633,16 @@
         <w:jc w:val="both"/>
       </w:pPr>
       <w:r>
-        <w:rPr>
-          <w:b/>
-          <w:bCs/>
-        </w:rPr>
-        <w:t>Operativa</w:t>
-      </w:r>
-      <w:r>
-        <w:rPr>
-          <w:b/>
-          <w:bCs/>
-        </w:rPr>
-        <w:t>:</w:t>
-      </w:r>
-      <w:r>
-        <w:t xml:space="preserve"> permite generar dos informes estadísticos</w:t>
+        <w:t>P</w:t>
+      </w:r>
+      <w:r>
+        <w:t>ermite generar dos informes estadísticos</w:t>
       </w:r>
       <w:r>
         <w:t>.</w:t>
       </w:r>
-    </w:p>
-    <w:p>
-      <w:pPr>
-        <w:jc w:val="both"/>
-        <w:rPr>
-          <w:b/>
-          <w:bCs/>
-        </w:rPr>
-      </w:pPr>
-      <w:r>
-        <w:rPr>
-          <w:b/>
-          <w:bCs/>
-        </w:rPr>
-        <w:t>Tareas:</w:t>
+      <w:r>
+        <w:t xml:space="preserve"> Realiza las tareas de:</w:t>
       </w:r>
     </w:p>
     <w:p>
@@ -3934,36 +3713,16 @@
         <w:jc w:val="both"/>
       </w:pPr>
       <w:r>
-        <w:rPr>
-          <w:b/>
-          <w:bCs/>
-        </w:rPr>
-        <w:t>Operatoria:</w:t>
+        <w:t>P</w:t>
+      </w:r>
+      <w:r>
+        <w:t>ermite mantener un control centralizado de reglas y comportamientos del sistema.</w:t>
       </w:r>
       <w:r>
         <w:t xml:space="preserve"> </w:t>
       </w:r>
       <w:r>
-        <w:t>permite mantener un control centralizado de reglas y comportamientos del sistema.</w:t>
-      </w:r>
-      <w:r>
-        <w:t xml:space="preserve"> </w:t>
-      </w:r>
-    </w:p>
-    <w:p>
-      <w:pPr>
-        <w:jc w:val="both"/>
-        <w:rPr>
-          <w:b/>
-          <w:bCs/>
-        </w:rPr>
-      </w:pPr>
-      <w:r>
-        <w:rPr>
-          <w:b/>
-          <w:bCs/>
-        </w:rPr>
-        <w:t>Tareas:</w:t>
+        <w:t>Realiza las tareas de:</w:t>
       </w:r>
     </w:p>
     <w:p>
@@ -4102,40 +3861,23 @@
         <w:jc w:val="both"/>
       </w:pPr>
       <w:r>
+        <w:t xml:space="preserve">Es el </w:t>
+      </w:r>
+      <w:r>
+        <w:t xml:space="preserve">registro de </w:t>
+      </w:r>
+      <w:r>
+        <w:t>las acciones de todos los usuarios del sistema.</w:t>
+      </w:r>
+      <w:r>
         <w:rPr>
           <w:b/>
           <w:bCs/>
         </w:rPr>
-        <w:t>Operativa</w:t>
-      </w:r>
-      <w:r>
-        <w:rPr>
-          <w:b/>
-          <w:bCs/>
-        </w:rPr>
-        <w:t>:</w:t>
-      </w:r>
-      <w:r>
-        <w:t xml:space="preserve"> registro de </w:t>
-      </w:r>
-      <w:r>
-        <w:t>las acciones de todos los usuarios del sistema.</w:t>
-      </w:r>
-    </w:p>
-    <w:p>
-      <w:pPr>
-        <w:jc w:val="both"/>
-        <w:rPr>
-          <w:b/>
-          <w:bCs/>
-        </w:rPr>
-      </w:pPr>
-      <w:r>
-        <w:rPr>
-          <w:b/>
-          <w:bCs/>
-        </w:rPr>
-        <w:t>Tareas:</w:t>
+        <w:t xml:space="preserve"> </w:t>
+      </w:r>
+      <w:r>
+        <w:t>Realiza las tareas de:</w:t>
       </w:r>
     </w:p>
     <w:p>
@@ -4164,7 +3906,6 @@
         <w:jc w:val="both"/>
       </w:pPr>
       <w:r>
-        <w:lastRenderedPageBreak/>
         <w:t>Registra los valores antes y después de los cambios.</w:t>
       </w:r>
     </w:p>
@@ -4520,7 +4261,13 @@
               <w:t xml:space="preserve">máximo </w:t>
             </w:r>
             <w:r>
-              <w:t>7 días si el libro prestado no dispone de reservas próximas, el socio es un usuario activo y no dispone de sanciones vigentes. Si se cumplen las condiciones, se envía un mensaje al socio en el que se notifica la renovación de fecha de devolución.</w:t>
+              <w:t xml:space="preserve">7 días si el </w:t>
+            </w:r>
+            <w:r>
+              <w:t>material</w:t>
+            </w:r>
+            <w:r>
+              <w:t xml:space="preserve"> prestado no dispone de reservas próximas, el socio es un usuario activo y no dispone de sanciones vigentes. Si se cumplen las condiciones, se envía un mensaje al socio en el que se notifica la renovación de fecha de devolución.</w:t>
             </w:r>
             <w:r>
               <w:t xml:space="preserve"> </w:t>
@@ -4811,7 +4558,13 @@
               <w:t xml:space="preserve"> 5 socios</w:t>
             </w:r>
             <w:r>
-              <w:t xml:space="preserve"> cuando un libro prestado es devuelto.</w:t>
+              <w:t xml:space="preserve"> cuando un </w:t>
+            </w:r>
+            <w:r>
+              <w:t xml:space="preserve">material </w:t>
+            </w:r>
+            <w:r>
+              <w:t>prestado es devuelto.</w:t>
             </w:r>
             <w:r>
               <w:t xml:space="preserve"> Si un</w:t>
@@ -4820,11 +4573,17 @@
               <w:t xml:space="preserve"> socio</w:t>
             </w:r>
             <w:r>
-              <w:t xml:space="preserve"> busca un libro y está </w:t>
+              <w:t xml:space="preserve"> busca </w:t>
             </w:r>
             <w:r>
               <w:lastRenderedPageBreak/>
-              <w:t>reservado</w:t>
+              <w:t xml:space="preserve">un </w:t>
+            </w:r>
+            <w:r>
+              <w:t>material</w:t>
+            </w:r>
+            <w:r>
+              <w:t xml:space="preserve"> y está reservado</w:t>
             </w:r>
             <w:r>
               <w:t xml:space="preserve"> o prestado</w:t>
@@ -4836,7 +4595,13 @@
               <w:t xml:space="preserve">El sistema dispone de una cola de espera que permite que hasta 5 socios puedan seleccionar mantenerse notificados. </w:t>
             </w:r>
             <w:r>
-              <w:t>Cuando el libro esté disponible, el sistema le envía una notificación</w:t>
+              <w:t xml:space="preserve">Cuando el </w:t>
+            </w:r>
+            <w:r>
+              <w:t>material</w:t>
+            </w:r>
+            <w:r>
+              <w:t xml:space="preserve"> esté disponible, el sistema le envía una notificación</w:t>
             </w:r>
             <w:r>
               <w:t xml:space="preserve"> al </w:t>
@@ -4857,10 +4622,22 @@
               <w:t xml:space="preserve"> </w:t>
             </w:r>
             <w:r>
-              <w:t>El mensaje permite reservar el libro en el mism</w:t>
-            </w:r>
-            <w:r>
-              <w:t>o, y es válido por un plazo de 6 horas. Si el socio no responde durante las 6 horas o responde que n, se envía el mensaje al siguiente en la cola de espera.</w:t>
+              <w:t xml:space="preserve">El mensaje permite reservar el </w:t>
+            </w:r>
+            <w:r>
+              <w:t>material</w:t>
+            </w:r>
+            <w:r>
+              <w:t xml:space="preserve"> en el mism</w:t>
+            </w:r>
+            <w:r>
+              <w:t>o, y es válido por un plazo de 6 horas. Si el socio no responde durante las 6 horas o responde que n</w:t>
+            </w:r>
+            <w:r>
+              <w:t>o</w:t>
+            </w:r>
+            <w:r>
+              <w:t>, se envía el mensaje al siguiente en la cola de espera.</w:t>
             </w:r>
           </w:p>
           <w:p>
@@ -4949,16 +4726,25 @@
               <w:t xml:space="preserve"> un</w:t>
             </w:r>
             <w:r>
-              <w:t>o o más socios deciden</w:t>
-            </w:r>
-            <w:r>
-              <w:t xml:space="preserve"> mantenerse informado</w:t>
+              <w:t xml:space="preserve">o o más socios </w:t>
+            </w:r>
+            <w:r>
+              <w:t xml:space="preserve">seleccionan una opción para </w:t>
+            </w:r>
+            <w:r>
+              <w:t>mantenerse informado</w:t>
             </w:r>
             <w:r>
               <w:t>s</w:t>
             </w:r>
             <w:r>
-              <w:t xml:space="preserve"> de un libro prestado o reservado.</w:t>
+              <w:t xml:space="preserve"> de un </w:t>
+            </w:r>
+            <w:r>
+              <w:t>material</w:t>
+            </w:r>
+            <w:r>
+              <w:t xml:space="preserve"> prestado o reservado.</w:t>
             </w:r>
           </w:p>
           <w:p>
@@ -4982,7 +4768,13 @@
               <w:t>Resultados esperados:</w:t>
             </w:r>
             <w:r>
-              <w:t xml:space="preserve"> el sistema avisa a un socio cuando un libro prestado es devuelto, permitiendo reservarlo.</w:t>
+              <w:t xml:space="preserve"> el sistema avisa a un socio cuando un libro </w:t>
+            </w:r>
+            <w:r>
+              <w:t>material</w:t>
+            </w:r>
+            <w:r>
+              <w:t xml:space="preserve"> es devuelto, permitiendo reservarlo.</w:t>
             </w:r>
             <w:r>
               <w:t xml:space="preserve"> Si no responde o ya no lo desea, se envía el mismo mensaje al siguiente socio en espera si es que lo hubiera.</w:t>
@@ -5068,7 +4860,11 @@
             </w:pPr>
             <w:r>
               <w:lastRenderedPageBreak/>
-              <w:t>Generación de sanción automática</w:t>
+              <w:t xml:space="preserve">Generación de sanción </w:t>
+            </w:r>
+            <w:r>
+              <w:lastRenderedPageBreak/>
+              <w:t>automática</w:t>
             </w:r>
           </w:p>
         </w:tc>
@@ -5097,13 +4893,18 @@
               <w:jc w:val="both"/>
             </w:pPr>
             <w:r>
+              <w:lastRenderedPageBreak/>
               <w:t>Módulo usuarios,</w:t>
             </w:r>
             <w:r>
               <w:t xml:space="preserve"> </w:t>
             </w:r>
             <w:r>
-              <w:t xml:space="preserve">módulo préstamos, </w:t>
+              <w:t xml:space="preserve">módulo </w:t>
+            </w:r>
+            <w:r>
+              <w:lastRenderedPageBreak/>
+              <w:t xml:space="preserve">préstamos, </w:t>
             </w:r>
             <w:r>
               <w:t xml:space="preserve">módulo </w:t>
@@ -5142,20 +4943,21 @@
                 <w:b/>
                 <w:bCs/>
               </w:rPr>
+              <w:lastRenderedPageBreak/>
               <w:t>Descripción:</w:t>
             </w:r>
             <w:r>
               <w:t xml:space="preserve"> </w:t>
             </w:r>
             <w:r>
-              <w:t xml:space="preserve">El sistema genera un mensaje de notificación al socio cuyo préstamo </w:t>
-            </w:r>
-            <w:r>
-              <w:t xml:space="preserve">ha vencido y han </w:t>
+              <w:t xml:space="preserve">El sistema </w:t>
             </w:r>
             <w:r>
               <w:lastRenderedPageBreak/>
-              <w:t>pasado días de gracia</w:t>
+              <w:t xml:space="preserve">genera un mensaje de notificación al socio cuyo préstamo </w:t>
+            </w:r>
+            <w:r>
+              <w:t>ha vencido y han pasado días de gracia</w:t>
             </w:r>
             <w:r>
               <w:t xml:space="preserve">. </w:t>
@@ -5313,10 +5115,10 @@
               <w:t xml:space="preserve"> se genera una </w:t>
             </w:r>
             <w:r>
-              <w:t>sanción a un determinado socio</w:t>
-            </w:r>
-            <w:r>
-              <w:t>.</w:t>
+              <w:t>sanción a un determinado soci</w:t>
+            </w:r>
+            <w:r>
+              <w:t>o.</w:t>
             </w:r>
           </w:p>
           <w:p>
@@ -5924,6 +5726,7 @@
               <w:spacing w:line="240" w:lineRule="auto"/>
             </w:pPr>
             <w:r>
+              <w:lastRenderedPageBreak/>
               <w:t>Sanción</w:t>
             </w:r>
           </w:p>
@@ -5985,7 +5788,6 @@
               <w:spacing w:line="240" w:lineRule="auto"/>
             </w:pPr>
             <w:r>
-              <w:lastRenderedPageBreak/>
               <w:t>Informe</w:t>
             </w:r>
             <w:r>
@@ -6736,13 +6538,10 @@
               <w:spacing w:line="240" w:lineRule="auto"/>
             </w:pPr>
             <w:r>
-              <w:t xml:space="preserve">Cliente </w:t>
-            </w:r>
-            <w:r>
-              <w:t>–</w:t>
-            </w:r>
-            <w:r>
-              <w:t xml:space="preserve"> Servidor</w:t>
+              <w:t>M</w:t>
+            </w:r>
+            <w:r>
+              <w:t>odelo – Vista – Controlador</w:t>
             </w:r>
           </w:p>
           <w:p>
@@ -7053,6 +6852,7 @@
               <w:rPr>
                 <w:b/>
               </w:rPr>
+              <w:lastRenderedPageBreak/>
               <w:t>Actividad</w:t>
             </w:r>
           </w:p>
@@ -7153,7 +6953,6 @@
               <w:spacing w:line="240" w:lineRule="auto"/>
             </w:pPr>
             <w:r>
-              <w:lastRenderedPageBreak/>
               <w:t>Requisitos</w:t>
             </w:r>
           </w:p>
@@ -9527,7 +9326,11 @@
               <w:spacing w:line="240" w:lineRule="auto"/>
             </w:pPr>
             <w:r>
-              <w:t>Documentación de manual de usuario</w:t>
+              <w:t xml:space="preserve">Documentación de manual </w:t>
+            </w:r>
+            <w:r>
+              <w:lastRenderedPageBreak/>
+              <w:t>de usuario</w:t>
             </w:r>
           </w:p>
         </w:tc>
@@ -9555,6 +9358,7 @@
               <w:spacing w:line="240" w:lineRule="auto"/>
             </w:pPr>
             <w:r>
+              <w:lastRenderedPageBreak/>
               <w:t>01/09/2025</w:t>
             </w:r>
           </w:p>
@@ -9616,7 +9420,6 @@
               <w:spacing w:line="240" w:lineRule="auto"/>
             </w:pPr>
             <w:r>
-              <w:lastRenderedPageBreak/>
               <w:t>Pruebas</w:t>
             </w:r>
           </w:p>
@@ -10429,23 +10232,7 @@
                 <w:i/>
                 <w:highlight w:val="yellow"/>
               </w:rPr>
-              <w:t xml:space="preserve">Por ejemplo: Actualmente estoy sigo trabajando en los ABM de personas y comencé a trabajar sobre el </w:t>
-            </w:r>
-            <w:proofErr w:type="spellStart"/>
-            <w:r>
-              <w:rPr>
-                <w:i/>
-                <w:highlight w:val="yellow"/>
-              </w:rPr>
-              <w:t>modulo</w:t>
-            </w:r>
-            <w:proofErr w:type="spellEnd"/>
-            <w:r>
-              <w:rPr>
-                <w:i/>
-                <w:highlight w:val="yellow"/>
-              </w:rPr>
-              <w:t xml:space="preserve"> matriculación que correspondería a las inscripciones.</w:t>
+              <w:t>Por ejemplo: Actualmente estoy sigo trabajando en los ABM de personas y comencé a trabajar sobre el modulo matriculación que correspondería a las inscripciones.</w:t>
             </w:r>
           </w:p>
         </w:tc>
@@ -10531,23 +10318,7 @@
                 <w:i/>
                 <w:highlight w:val="yellow"/>
               </w:rPr>
-              <w:t xml:space="preserve">Por ejemplo: En esta etapa el problema que surgió fue que no podía cargar los datos en la base de datos, el manejo del </w:t>
-            </w:r>
-            <w:proofErr w:type="spellStart"/>
-            <w:r>
-              <w:rPr>
-                <w:i/>
-                <w:highlight w:val="yellow"/>
-              </w:rPr>
-              <w:t>framework</w:t>
-            </w:r>
-            <w:proofErr w:type="spellEnd"/>
-            <w:r>
-              <w:rPr>
-                <w:i/>
-                <w:highlight w:val="yellow"/>
-              </w:rPr>
-              <w:t>.</w:t>
+              <w:t>Por ejemplo: En esta etapa el problema que surgió fue que no podía cargar los datos en la base de datos, el manejo del framework.</w:t>
             </w:r>
           </w:p>
         </w:tc>
@@ -11077,23 +10848,7 @@
                 <w:i/>
                 <w:highlight w:val="yellow"/>
               </w:rPr>
-              <w:t xml:space="preserve">Por ejemplo: Actualmente estoy sigo trabajando en los ABM de personas y comencé a trabajar sobre el </w:t>
-            </w:r>
-            <w:proofErr w:type="spellStart"/>
-            <w:r>
-              <w:rPr>
-                <w:i/>
-                <w:highlight w:val="yellow"/>
-              </w:rPr>
-              <w:t>modulo</w:t>
-            </w:r>
-            <w:proofErr w:type="spellEnd"/>
-            <w:r>
-              <w:rPr>
-                <w:i/>
-                <w:highlight w:val="yellow"/>
-              </w:rPr>
-              <w:t xml:space="preserve"> matriculación que correspondería a las inscripciones.</w:t>
+              <w:t>Por ejemplo: Actualmente estoy sigo trabajando en los ABM de personas y comencé a trabajar sobre el modulo matriculación que correspondería a las inscripciones.</w:t>
             </w:r>
           </w:p>
         </w:tc>
@@ -11172,23 +10927,7 @@
                 <w:i/>
                 <w:highlight w:val="yellow"/>
               </w:rPr>
-              <w:t xml:space="preserve">Por ejemplo: En esta etapa el problema que surgió fue que no podía cargar los datos en la base de datos, el manejo del </w:t>
-            </w:r>
-            <w:proofErr w:type="spellStart"/>
-            <w:r>
-              <w:rPr>
-                <w:i/>
-                <w:highlight w:val="yellow"/>
-              </w:rPr>
-              <w:t>framework</w:t>
-            </w:r>
-            <w:proofErr w:type="spellEnd"/>
-            <w:r>
-              <w:rPr>
-                <w:i/>
-                <w:highlight w:val="yellow"/>
-              </w:rPr>
-              <w:t>.</w:t>
+              <w:t>Por ejemplo: En esta etapa el problema que surgió fue que no podía cargar los datos en la base de datos, el manejo del framework.</w:t>
             </w:r>
           </w:p>
         </w:tc>
@@ -11719,23 +11458,7 @@
                 <w:i/>
                 <w:highlight w:val="yellow"/>
               </w:rPr>
-              <w:t xml:space="preserve">Por ejemplo: Actualmente estoy sigo trabajando en los ABM de personas y comencé a trabajar sobre el </w:t>
-            </w:r>
-            <w:proofErr w:type="spellStart"/>
-            <w:r>
-              <w:rPr>
-                <w:i/>
-                <w:highlight w:val="yellow"/>
-              </w:rPr>
-              <w:t>modulo</w:t>
-            </w:r>
-            <w:proofErr w:type="spellEnd"/>
-            <w:r>
-              <w:rPr>
-                <w:i/>
-                <w:highlight w:val="yellow"/>
-              </w:rPr>
-              <w:t xml:space="preserve"> matriculación que correspondería a las inscripciones.</w:t>
+              <w:t>Por ejemplo: Actualmente estoy sigo trabajando en los ABM de personas y comencé a trabajar sobre el modulo matriculación que correspondería a las inscripciones.</w:t>
             </w:r>
           </w:p>
         </w:tc>
@@ -11814,23 +11537,7 @@
                 <w:i/>
                 <w:highlight w:val="yellow"/>
               </w:rPr>
-              <w:t xml:space="preserve">Por ejemplo: En esta etapa el problema que surgió fue que no podía cargar los datos en la base de datos, el manejo del </w:t>
-            </w:r>
-            <w:proofErr w:type="spellStart"/>
-            <w:r>
-              <w:rPr>
-                <w:i/>
-                <w:highlight w:val="yellow"/>
-              </w:rPr>
-              <w:t>framework</w:t>
-            </w:r>
-            <w:proofErr w:type="spellEnd"/>
-            <w:r>
-              <w:rPr>
-                <w:i/>
-                <w:highlight w:val="yellow"/>
-              </w:rPr>
-              <w:t>.</w:t>
+              <w:t>Por ejemplo: En esta etapa el problema que surgió fue que no podía cargar los datos en la base de datos, el manejo del framework.</w:t>
             </w:r>
           </w:p>
         </w:tc>
@@ -12750,30 +12457,12 @@
 <w:hdr xmlns:wpc="http://schemas.microsoft.com/office/word/2010/wordprocessingCanvas" xmlns:cx="http://schemas.microsoft.com/office/drawing/2014/chartex" xmlns:cx1="http://schemas.microsoft.com/office/drawing/2015/9/8/chartex" xmlns:cx2="http://schemas.microsoft.com/office/drawing/2015/10/21/chartex" xmlns:cx3="http://schemas.microsoft.com/office/drawing/2016/5/9/chartex" xmlns:cx4="http://schemas.microsoft.com/office/drawing/2016/5/10/chartex" xmlns:cx5="http://schemas.microsoft.com/office/drawing/2016/5/11/chartex" xmlns:cx6="http://schemas.microsoft.com/office/drawing/2016/5/12/chartex" xmlns:cx7="http://schemas.microsoft.com/office/drawing/2016/5/13/chartex" xmlns:cx8="http://schemas.microsoft.com/office/drawing/2016/5/14/chartex" xmlns:mc="http://schemas.openxmlformats.org/markup-compatibility/2006" xmlns:aink="http://schemas.microsoft.com/office/drawing/2016/ink" xmlns:am3d="http://schemas.microsoft.com/office/drawing/2017/model3d" xmlns:o="urn:schemas-microsoft-com:office:office" xmlns:oel="http://schemas.microsoft.com/office/2019/extlst" xmlns:r="http://schemas.openxmlformats.org/officeDocument/2006/relationships" xmlns:m="http://schemas.openxmlformats.org/officeDocument/2006/math" xmlns:v="urn:schemas-microsoft-com:vml" xmlns:wp14="http://schemas.microsoft.com/office/word/2010/wordprocessingDrawing" xmlns:wp="http://schemas.openxmlformats.org/drawingml/2006/wordprocessingDrawing" xmlns:w10="urn:schemas-microsoft-com:office:word" xmlns:w="http://schemas.openxmlformats.org/wordprocessingml/2006/main" xmlns:w14="http://schemas.microsoft.com/office/word/2010/wordml" xmlns:w15="http://schemas.microsoft.com/office/word/2012/wordml" xmlns:w16cex="http://schemas.microsoft.com/office/word/2018/wordml/cex" xmlns:w16cid="http://schemas.microsoft.com/office/word/2016/wordml/cid" xmlns:w16="http://schemas.microsoft.com/office/word/2018/wordml" xmlns:w16du="http://schemas.microsoft.com/office/word/2023/wordml/word16du" xmlns:w16sdtdh="http://schemas.microsoft.com/office/word/2020/wordml/sdtdatahash" xmlns:w16sdtfl="http://schemas.microsoft.com/office/word/2024/wordml/sdtformatlock" xmlns:w16se="http://schemas.microsoft.com/office/word/2015/wordml/symex" xmlns:wpg="http://schemas.microsoft.com/office/word/2010/wordprocessingGroup" xmlns:wpi="http://schemas.microsoft.com/office/word/2010/wordprocessingInk" xmlns:wne="http://schemas.microsoft.com/office/word/2006/wordml" xmlns:wps="http://schemas.microsoft.com/office/word/2010/wordprocessingShape" mc:Ignorable="w14 w15 w16se w16cid w16 w16cex w16sdtdh w16sdtfl w16du wp14">
   <w:p>
     <w:r>
-      <w:t xml:space="preserve">Trabajo Final (ASC) - Proyecto Software (LSI) - </w:t>
+      <w:t>Trabajo Final (ASC) - Proyecto Software (LSI) - FCEQyN - UNaM</w:t>
     </w:r>
-    <w:proofErr w:type="spellStart"/>
-    <w:r>
-      <w:t>FCEQyN</w:t>
-    </w:r>
-    <w:proofErr w:type="spellEnd"/>
-    <w:r>
-      <w:t xml:space="preserve"> - </w:t>
-    </w:r>
-    <w:proofErr w:type="spellStart"/>
-    <w:r>
-      <w:t>UNaM</w:t>
-    </w:r>
-    <w:proofErr w:type="spellEnd"/>
   </w:p>
   <w:p>
-    <w:proofErr w:type="spellStart"/>
     <w:r>
-      <w:t>Archivium</w:t>
-    </w:r>
-    <w:proofErr w:type="spellEnd"/>
-    <w:r>
-      <w:t xml:space="preserve"> – Gómez Díaz Javier Agustín</w:t>
+      <w:t>Archivium – Gómez Díaz Javier Agustín</w:t>
     </w:r>
   </w:p>
   <w:p>
@@ -12791,28 +12480,13 @@
 <w:hdr xmlns:wpc="http://schemas.microsoft.com/office/word/2010/wordprocessingCanvas" xmlns:cx="http://schemas.microsoft.com/office/drawing/2014/chartex" xmlns:cx1="http://schemas.microsoft.com/office/drawing/2015/9/8/chartex" xmlns:cx2="http://schemas.microsoft.com/office/drawing/2015/10/21/chartex" xmlns:cx3="http://schemas.microsoft.com/office/drawing/2016/5/9/chartex" xmlns:cx4="http://schemas.microsoft.com/office/drawing/2016/5/10/chartex" xmlns:cx5="http://schemas.microsoft.com/office/drawing/2016/5/11/chartex" xmlns:cx6="http://schemas.microsoft.com/office/drawing/2016/5/12/chartex" xmlns:cx7="http://schemas.microsoft.com/office/drawing/2016/5/13/chartex" xmlns:cx8="http://schemas.microsoft.com/office/drawing/2016/5/14/chartex" xmlns:mc="http://schemas.openxmlformats.org/markup-compatibility/2006" xmlns:aink="http://schemas.microsoft.com/office/drawing/2016/ink" xmlns:am3d="http://schemas.microsoft.com/office/drawing/2017/model3d" xmlns:o="urn:schemas-microsoft-com:office:office" xmlns:oel="http://schemas.microsoft.com/office/2019/extlst" xmlns:r="http://schemas.openxmlformats.org/officeDocument/2006/relationships" xmlns:m="http://schemas.openxmlformats.org/officeDocument/2006/math" xmlns:v="urn:schemas-microsoft-com:vml" xmlns:wp14="http://schemas.microsoft.com/office/word/2010/wordprocessingDrawing" xmlns:wp="http://schemas.openxmlformats.org/drawingml/2006/wordprocessingDrawing" xmlns:w10="urn:schemas-microsoft-com:office:word" xmlns:w="http://schemas.openxmlformats.org/wordprocessingml/2006/main" xmlns:w14="http://schemas.microsoft.com/office/word/2010/wordml" xmlns:w15="http://schemas.microsoft.com/office/word/2012/wordml" xmlns:w16cex="http://schemas.microsoft.com/office/word/2018/wordml/cex" xmlns:w16cid="http://schemas.microsoft.com/office/word/2016/wordml/cid" xmlns:w16="http://schemas.microsoft.com/office/word/2018/wordml" xmlns:w16du="http://schemas.microsoft.com/office/word/2023/wordml/word16du" xmlns:w16sdtdh="http://schemas.microsoft.com/office/word/2020/wordml/sdtdatahash" xmlns:w16sdtfl="http://schemas.microsoft.com/office/word/2024/wordml/sdtformatlock" xmlns:w16se="http://schemas.microsoft.com/office/word/2015/wordml/symex" xmlns:wpg="http://schemas.microsoft.com/office/word/2010/wordprocessingGroup" xmlns:wpi="http://schemas.microsoft.com/office/word/2010/wordprocessingInk" xmlns:wne="http://schemas.microsoft.com/office/word/2006/wordml" xmlns:wps="http://schemas.microsoft.com/office/word/2010/wordprocessingShape" mc:Ignorable="w14 w15 w16se w16cid w16 w16cex w16sdtdh w16sdtfl w16du wp14">
   <w:p>
     <w:r>
-      <w:t xml:space="preserve">Trabajo Final (ASC) - Proyecto Software (LSI) - </w:t>
+      <w:t>Trabajo Final (ASC) - Proyecto Software (LSI) - FCEQyN - UNaM</w:t>
     </w:r>
-    <w:proofErr w:type="spellStart"/>
-    <w:r>
-      <w:t>FCEQyN</w:t>
-    </w:r>
-    <w:proofErr w:type="spellEnd"/>
-    <w:r>
-      <w:t xml:space="preserve"> - </w:t>
-    </w:r>
-    <w:proofErr w:type="spellStart"/>
-    <w:r>
-      <w:t>UNaM</w:t>
-    </w:r>
-    <w:proofErr w:type="spellEnd"/>
   </w:p>
   <w:p>
-    <w:proofErr w:type="spellStart"/>
     <w:r>
       <w:t>Archivium</w:t>
     </w:r>
-    <w:proofErr w:type="spellEnd"/>
     <w:r>
       <w:t xml:space="preserve"> </w:t>
     </w:r>

</xml_diff>